<commit_message>
updated specification with the mother's code
</commit_message>
<xml_diff>
--- a/documentation/Specification for SIDAInfo-DHIS2 interoperability (new version).docx
+++ b/documentation/Specification for SIDAInfo-DHIS2 interoperability (new version).docx
@@ -627,19 +627,11 @@
                 <w:lang w:val="fr-FR"/>
               </w:rPr>
             </w:pPr>
-            <w:proofErr w:type="gramStart"/>
-            <w:r>
-              <w:rPr>
-                <w:lang w:val="fr-FR"/>
-              </w:rPr>
-              <w:t>g</w:t>
-            </w:r>
-            <w:proofErr w:type="gramEnd"/>
-            <w:r>
-              <w:rPr>
-                <w:lang w:val="fr-FR"/>
-              </w:rPr>
-              <w:t>9r6PbRYVAi</w:t>
+            <w:r>
+              <w:rPr>
+                <w:lang w:val="fr-FR"/>
+              </w:rPr>
+              <w:t>g9r6PbRYVAi</w:t>
             </w:r>
           </w:p>
         </w:tc>
@@ -751,19 +743,11 @@
                 <w:lang w:val="fr-FR"/>
               </w:rPr>
             </w:pPr>
-            <w:proofErr w:type="gramStart"/>
-            <w:r>
-              <w:rPr>
-                <w:lang w:val="fr-FR"/>
-              </w:rPr>
-              <w:t>nniW</w:t>
-            </w:r>
-            <w:proofErr w:type="gramEnd"/>
-            <w:r>
-              <w:rPr>
-                <w:lang w:val="fr-FR"/>
-              </w:rPr>
-              <w:t>4f9J1tB</w:t>
+            <w:r>
+              <w:rPr>
+                <w:lang w:val="fr-FR"/>
+              </w:rPr>
+              <w:t>nniW4f9J1tB</w:t>
             </w:r>
           </w:p>
         </w:tc>
@@ -867,19 +851,11 @@
                 <w:lang w:val="fr-FR"/>
               </w:rPr>
             </w:pPr>
-            <w:proofErr w:type="gramStart"/>
-            <w:r>
-              <w:rPr>
-                <w:lang w:val="fr-FR"/>
-              </w:rPr>
-              <w:t>yW</w:t>
-            </w:r>
-            <w:proofErr w:type="gramEnd"/>
-            <w:r>
-              <w:rPr>
-                <w:lang w:val="fr-FR"/>
-              </w:rPr>
-              <w:t>1SToCNaYm</w:t>
+            <w:r>
+              <w:rPr>
+                <w:lang w:val="fr-FR"/>
+              </w:rPr>
+              <w:t>yW1SToCNaYm</w:t>
             </w:r>
           </w:p>
         </w:tc>
@@ -15204,7 +15180,6 @@
                 <w:lang w:val="fr-FR"/>
               </w:rPr>
             </w:pPr>
-            <w:proofErr w:type="gramStart"/>
             <w:r>
               <w:rPr>
                 <w:rFonts w:eastAsia="Times New Roman"/>
@@ -15215,7 +15190,6 @@
               </w:rPr>
               <w:t>minus</w:t>
             </w:r>
-            <w:proofErr w:type="gramEnd"/>
             <w:r>
               <w:rPr>
                 <w:rFonts w:eastAsia="Times New Roman"/>
@@ -17455,39 +17429,28 @@
         </w:rPr>
       </w:pPr>
       <w:r>
-        <w:rPr/>
         <w:t xml:space="preserve">In the ‘Action’ column below, “Error message” means that an error message is imported into </w:t>
       </w:r>
       <w:proofErr w:type="gramStart"/>
       <w:r>
-        <w:rPr/>
         <w:t>DHIS2</w:t>
       </w:r>
       <w:proofErr w:type="gramEnd"/>
       <w:r>
-        <w:rPr/>
         <w:t xml:space="preserve"> and an entry is added to the log. “Error log” means that only the log is updated (no error message is imported into DHIS2).</w:t>
       </w:r>
       <w:r>
-        <w:rPr/>
-        <w:t xml:space="preserve"> Due to dhis2 constraint, if the log contains more than 1200 charac</w:t>
-      </w:r>
-      <w:r>
-        <w:rPr/>
-        <w:t xml:space="preserve">ters, the last 100 characters are </w:t>
+        <w:t xml:space="preserve"> Due to dhis2 constraint, if the log contains more than 1200 characters, the last 100 characters are </w:t>
       </w:r>
       <w:proofErr w:type="gramStart"/>
       <w:r>
-        <w:rPr/>
         <w:t>removed</w:t>
       </w:r>
       <w:proofErr w:type="gramEnd"/>
       <w:r>
-        <w:rPr/>
         <w:t xml:space="preserve"> and this sentence is added on top of the ori</w:t>
       </w:r>
       <w:r>
-        <w:rPr/>
         <w:t xml:space="preserve">ginal “##IMPORTANT##. </w:t>
       </w:r>
       <w:r>
@@ -18147,9 +18110,9 @@
                 <w:color w:val="000000" w:themeColor="text1"/>
               </w:rPr>
             </w:pPr>
-            <w:commentRangeStart w:id="68"/>
-            <w:commentRangeStart w:id="69"/>
-            <w:commentRangeStart w:id="70"/>
+            <w:commentRangeStart w:id="48"/>
+            <w:commentRangeStart w:id="49"/>
+            <w:commentRangeStart w:id="50"/>
             <w:r>
               <w:rPr>
                 <w:rFonts w:eastAsia="Calibri"/>
@@ -18157,27 +18120,27 @@
               </w:rPr>
               <w:t>02</w:t>
             </w:r>
-            <w:commentRangeEnd w:id="68"/>
+            <w:commentRangeEnd w:id="48"/>
             <w:r>
               <w:rPr>
                 <w:rStyle w:val="CommentReference"/>
               </w:rPr>
-              <w:commentReference w:id="68"/>
-            </w:r>
-            <w:commentRangeEnd w:id="69"/>
+              <w:commentReference w:id="48"/>
+            </w:r>
+            <w:commentRangeEnd w:id="49"/>
             <w:r>
               <w:rPr>
                 <w:rStyle w:val="CommentReference"/>
               </w:rPr>
-              <w:commentReference w:id="69"/>
-            </w:r>
-            <w:commentRangeEnd w:id="70"/>
+              <w:commentReference w:id="49"/>
+            </w:r>
+            <w:commentRangeEnd w:id="50"/>
             <w:r>
               <w:rPr>
                 <w:rStyle w:val="CommentReference"/>
                 <w:rFonts w:eastAsia="Times New Roman" w:cs="Times New Roman" w:asciiTheme="minorHAnsi" w:hAnsiTheme="minorHAnsi"/>
               </w:rPr>
-              <w:commentReference w:id="70"/>
+              <w:commentReference w:id="50"/>
             </w:r>
           </w:p>
         </w:tc>
@@ -20067,9 +20030,9 @@
                 <w:color w:val="000000" w:themeColor="text1"/>
               </w:rPr>
             </w:pPr>
-            <w:commentRangeStart w:id="111"/>
-            <w:commentRangeStart w:id="112"/>
-            <w:commentRangeStart w:id="113"/>
+            <w:commentRangeStart w:id="51"/>
+            <w:commentRangeStart w:id="52"/>
+            <w:commentRangeStart w:id="53"/>
             <w:r>
               <w:rPr>
                 <w:rFonts w:eastAsia="Calibri"/>
@@ -20100,26 +20063,26 @@
               </w:rPr>
               <w:t>stop the process</w:t>
             </w:r>
-            <w:commentRangeEnd w:id="111"/>
+            <w:commentRangeEnd w:id="51"/>
             <w:r>
               <w:rPr>
                 <w:rStyle w:val="CommentReference"/>
               </w:rPr>
-              <w:commentReference w:id="111"/>
-            </w:r>
-            <w:commentRangeEnd w:id="112"/>
+              <w:commentReference w:id="51"/>
+            </w:r>
+            <w:commentRangeEnd w:id="52"/>
             <w:r>
               <w:rPr>
                 <w:rStyle w:val="CommentReference"/>
               </w:rPr>
-              <w:commentReference w:id="112"/>
-            </w:r>
-            <w:commentRangeEnd w:id="113"/>
+              <w:commentReference w:id="52"/>
+            </w:r>
+            <w:commentRangeEnd w:id="53"/>
             <w:r>
               <w:rPr>
                 <w:rStyle w:val="CommentReference"/>
               </w:rPr>
-              <w:commentReference w:id="113"/>
+              <w:commentReference w:id="53"/>
             </w:r>
           </w:p>
         </w:tc>
@@ -20366,21 +20329,45 @@
             <w:tcW w:w="1682" w:type="dxa"/>
             <w:tcMar/>
           </w:tcPr>
-          <w:p>
+          <w:p w14:noSpellErr="1">
             <w:pPr>
               <w:spacing w:line="259" w:lineRule="auto"/>
               <w:rPr>
-                <w:rFonts w:eastAsia="Calibri"/>
-                <w:color w:val="000000" w:themeColor="text1"/>
-              </w:rPr>
-            </w:pPr>
-            <w:r>
-              <w:rPr>
-                <w:rFonts w:eastAsia="Calibri"/>
-                <w:color w:val="000000" w:themeColor="text1"/>
+                <w:ins w:author="carlos.tejo@solidlines.io" w:date="2022-10-05T15:40:35.231Z" w:id="1665843532"/>
+                <w:rFonts w:eastAsia="Calibri"/>
+                <w:color w:val="000000" w:themeColor="text1" w:themeTint="FF" w:themeShade="FF"/>
+              </w:rPr>
+            </w:pPr>
+            <w:r>
+              <w:rPr>
+                <w:rFonts w:eastAsia="Calibri"/>
+                <w:color w:val="000000" w:themeColor="text1" w:themeTint="FF" w:themeShade="FF"/>
               </w:rPr>
               <w:t>Warning message (patient is imported)</w:t>
             </w:r>
+          </w:p>
+          <w:p>
+            <w:pPr>
+              <w:pStyle w:val="Normal"/>
+              <w:spacing w:line="259" w:lineRule="auto"/>
+              <w:rPr>
+                <w:rFonts w:ascii="Calibri" w:hAnsi="Calibri" w:eastAsia="Calibri" w:cs="Calibri"/>
+                <w:color w:val="000000" w:themeColor="text1"/>
+                <w:sz w:val="22"/>
+                <w:szCs w:val="22"/>
+              </w:rPr>
+            </w:pPr>
+            <w:ins w:author="carlos.tejo@solidlines.io" w:date="2022-10-05T15:40:51.759Z" w:id="778427078">
+              <w:r>
+                <w:rPr>
+                  <w:rFonts w:ascii="Calibri" w:hAnsi="Calibri" w:eastAsia="Calibri" w:cs="Calibri"/>
+                  <w:color w:val="000000" w:themeColor="text1" w:themeTint="FF" w:themeShade="FF"/>
+                  <w:sz w:val="22"/>
+                  <w:szCs w:val="22"/>
+                </w:rPr>
+                <w:t>Mother’s code will appear if patient is enfant</w:t>
+              </w:r>
+            </w:ins>
           </w:p>
         </w:tc>
       </w:tr>
@@ -20422,13 +20409,58 @@
                 <w:color w:val="000000" w:themeColor="text1"/>
               </w:rPr>
             </w:pPr>
-            <w:r>
-              <w:rPr>
-                <w:rFonts w:eastAsia="Calibri"/>
-                <w:color w:val="000000" w:themeColor="text1"/>
-              </w:rPr>
-              <w:t>Admission date is below the event threshold (1950)</w:t>
-            </w:r>
+            <w:ins w:author="carlos.tejo@solidlines.io" w:date="2022-10-05T15:44:42.161Z" w:id="1113703761">
+              <w:r>
+                <w:rPr>
+                  <w:rFonts w:eastAsia="Calibri"/>
+                  <w:color w:val="000000" w:themeColor="text1" w:themeTint="FF" w:themeShade="FF"/>
+                </w:rPr>
+                <w:t>Enfant</w:t>
+              </w:r>
+            </w:ins>
+            <w:ins w:author="carlos.tejo@solidlines.io" w:date="2022-10-05T15:54:20.946Z" w:id="1599936862">
+              <w:r>
+                <w:rPr>
+                  <w:rFonts w:eastAsia="Calibri"/>
+                  <w:color w:val="000000" w:themeColor="text1" w:themeTint="FF" w:themeShade="FF"/>
+                </w:rPr>
+                <w:t>.</w:t>
+              </w:r>
+            </w:ins>
+            <w:ins w:author="carlos.tejo@solidlines.io" w:date="2022-10-05T15:44:42.161Z" w:id="1297817675">
+              <w:r>
+                <w:rPr>
+                  <w:rFonts w:eastAsia="Calibri"/>
+                  <w:color w:val="000000" w:themeColor="text1" w:themeTint="FF" w:themeShade="FF"/>
+                </w:rPr>
+                <w:t xml:space="preserve"> </w:t>
+              </w:r>
+            </w:ins>
+            <w:r>
+              <w:rPr>
+                <w:rFonts w:eastAsia="Calibri"/>
+                <w:color w:val="000000" w:themeColor="text1" w:themeTint="FF" w:themeShade="FF"/>
+              </w:rPr>
+              <w:t>Admission date is below the event threshold (1950</w:t>
+            </w:r>
+            <w:proofErr w:type="gramStart"/>
+            <w:r>
+              <w:rPr>
+                <w:rFonts w:eastAsia="Calibri"/>
+                <w:color w:val="000000" w:themeColor="text1" w:themeTint="FF" w:themeShade="FF"/>
+              </w:rPr>
+              <w:t>)</w:t>
+            </w:r>
+            <w:proofErr w:type="gramEnd"/>
+            <w:ins w:author="carlos.tejo@solidlines.io" w:date="2022-10-05T15:42:32.662Z" w:id="127913114">
+              <w:r>
+                <w:rPr>
+                  <w:rFonts w:eastAsia="Calibri"/>
+                  <w:color w:val="000000" w:themeColor="text1" w:themeTint="FF" w:themeShade="FF"/>
+                </w:rPr>
+                <w:t xml:space="preserve"> or admission date is empty</w:t>
+              </w:r>
+            </w:ins>
           </w:p>
         </w:tc>
         <w:tc>
@@ -20446,7 +20478,7 @@
             <w:r>
               <w:rPr>
                 <w:rFonts w:eastAsia="Calibri"/>
-                <w:color w:val="000000" w:themeColor="text1"/>
+                <w:color w:val="000000" w:themeColor="text1" w:themeTint="FF" w:themeShade="FF"/>
               </w:rPr>
               <w:t>Patient ${</w:t>
             </w:r>
@@ -20454,7 +20486,7 @@
             <w:r>
               <w:rPr>
                 <w:rFonts w:eastAsia="Calibri"/>
-                <w:color w:val="000000" w:themeColor="text1"/>
+                <w:color w:val="000000" w:themeColor="text1" w:themeTint="FF" w:themeShade="FF"/>
               </w:rPr>
               <w:t>codepatient</w:t>
             </w:r>
@@ -20462,35 +20494,81 @@
             <w:r>
               <w:rPr>
                 <w:rFonts w:eastAsia="Calibri"/>
-                <w:color w:val="000000" w:themeColor="text1"/>
-              </w:rPr>
-              <w:t xml:space="preserve">} has a Date Admission Enfant PTME with an </w:t>
-            </w:r>
-            <w:r>
-              <w:rPr>
-                <w:rFonts w:eastAsia="Calibri"/>
-                <w:color w:val="000000" w:themeColor="text1"/>
+                <w:color w:val="000000" w:themeColor="text1" w:themeTint="FF" w:themeShade="FF"/>
+              </w:rPr>
+              <w:t>}</w:t>
+            </w:r>
+            <w:ins w:author="carlos.tejo@solidlines.io" w:date="2022-10-05T15:48:52.588Z" w:id="335086547">
+              <w:r>
+                <w:rPr>
+                  <w:rFonts w:eastAsia="Calibri"/>
+                  <w:color w:val="000000" w:themeColor="text1" w:themeTint="FF" w:themeShade="FF"/>
+                </w:rPr>
+                <w:t xml:space="preserve"> (enfant)</w:t>
+              </w:r>
+            </w:ins>
+            <w:r>
+              <w:rPr>
+                <w:rFonts w:eastAsia="Calibri"/>
+                <w:color w:val="000000" w:themeColor="text1" w:themeTint="FF" w:themeShade="FF"/>
+              </w:rPr>
+              <w:t xml:space="preserve"> </w:t>
+            </w:r>
+            <w:ins w:author="carlos.tejo@solidlines.io" w:date="2022-10-05T15:44:45.789Z" w:id="1614607634">
+              <w:r>
+                <w:rPr>
+                  <w:rFonts w:eastAsia="Calibri"/>
+                  <w:color w:val="000000" w:themeColor="text1" w:themeTint="FF" w:themeShade="FF"/>
+                </w:rPr>
+                <w:t>(mother ${</w:t>
+              </w:r>
+              <w:r>
+                <w:rPr>
+                  <w:rFonts w:eastAsia="Calibri"/>
+                  <w:color w:val="000000" w:themeColor="text1" w:themeTint="FF" w:themeShade="FF"/>
+                </w:rPr>
+                <w:t>codemother</w:t>
+              </w:r>
+              <w:r>
+                <w:rPr>
+                  <w:rFonts w:eastAsia="Calibri"/>
+                  <w:color w:val="000000" w:themeColor="text1" w:themeTint="FF" w:themeShade="FF"/>
+                </w:rPr>
+                <w:t xml:space="preserve">}) </w:t>
+              </w:r>
+            </w:ins>
+            <w:r>
+              <w:rPr>
+                <w:rFonts w:eastAsia="Calibri"/>
+                <w:color w:val="000000" w:themeColor="text1" w:themeTint="FF" w:themeShade="FF"/>
+              </w:rPr>
+              <w:t xml:space="preserve">has a Date Admission Enfant PTME with an </w:t>
+            </w:r>
+            <w:r>
+              <w:rPr>
+                <w:rFonts w:eastAsia="Calibri"/>
+                <w:color w:val="000000" w:themeColor="text1" w:themeTint="FF" w:themeShade="FF"/>
               </w:rPr>
               <w:t>empty</w:t>
             </w:r>
             <w:r>
               <w:rPr>
                 <w:rFonts w:eastAsia="Calibri"/>
-                <w:color w:val="000000" w:themeColor="text1"/>
+                <w:color w:val="000000" w:themeColor="text1" w:themeTint="FF" w:themeShade="FF"/>
               </w:rPr>
               <w:t xml:space="preserve"> DATE</w:t>
             </w:r>
             <w:r>
               <w:rPr>
                 <w:rFonts w:eastAsia="Calibri"/>
-                <w:color w:val="000000" w:themeColor="text1"/>
+                <w:color w:val="000000" w:themeColor="text1" w:themeTint="FF" w:themeShade="FF"/>
               </w:rPr>
               <w:t>.</w:t>
             </w:r>
             <w:r>
               <w:rPr>
                 <w:rFonts w:eastAsia="Calibri"/>
-                <w:color w:val="000000" w:themeColor="text1"/>
+                <w:color w:val="000000" w:themeColor="text1" w:themeTint="FF" w:themeShade="FF"/>
               </w:rPr>
               <w:t xml:space="preserve"> Check the row number ${</w:t>
             </w:r>
@@ -20498,7 +20576,7 @@
             <w:r>
               <w:rPr>
                 <w:rFonts w:eastAsia="Calibri"/>
-                <w:color w:val="000000" w:themeColor="text1"/>
+                <w:color w:val="000000" w:themeColor="text1" w:themeTint="FF" w:themeShade="FF"/>
               </w:rPr>
               <w:t>row_number</w:t>
             </w:r>
@@ -20506,7 +20584,7 @@
             <w:r>
               <w:rPr>
                 <w:rFonts w:eastAsia="Calibri"/>
-                <w:color w:val="000000" w:themeColor="text1"/>
+                <w:color w:val="000000" w:themeColor="text1" w:themeTint="FF" w:themeShade="FF"/>
               </w:rPr>
               <w:t xml:space="preserve"> + 1} in the ${CURRENT_TABLE} table</w:t>
             </w:r>
@@ -20529,7 +20607,7 @@
             <w:r>
               <w:rPr>
                 <w:rFonts w:eastAsia="Calibri"/>
-                <w:color w:val="000000" w:themeColor="text1"/>
+                <w:color w:val="000000" w:themeColor="text1" w:themeTint="FF" w:themeShade="FF"/>
                 <w:lang w:val="fr-FR"/>
               </w:rPr>
               <w:t>Le patient ${</w:t>
@@ -20538,7 +20616,7 @@
             <w:r>
               <w:rPr>
                 <w:rFonts w:eastAsia="Calibri"/>
-                <w:color w:val="000000" w:themeColor="text1"/>
+                <w:color w:val="000000" w:themeColor="text1" w:themeTint="FF" w:themeShade="FF"/>
                 <w:lang w:val="fr-FR"/>
               </w:rPr>
               <w:t>codepatient</w:t>
@@ -20547,16 +20625,68 @@
             <w:r>
               <w:rPr>
                 <w:rFonts w:eastAsia="Calibri"/>
-                <w:color w:val="000000" w:themeColor="text1"/>
-                <w:lang w:val="fr-FR"/>
-              </w:rPr>
-              <w:t xml:space="preserve">} a une Date Admission Enfant PTME avec une DATE </w:t>
-            </w:r>
-            <w:proofErr w:type="spellStart"/>
-            <w:r>
-              <w:rPr>
-                <w:rFonts w:eastAsia="Calibri"/>
-                <w:color w:val="000000" w:themeColor="text1"/>
+                <w:color w:val="000000" w:themeColor="text1" w:themeTint="FF" w:themeShade="FF"/>
+                <w:lang w:val="fr-FR"/>
+              </w:rPr>
+              <w:t>}</w:t>
+            </w:r>
+            <w:ins w:author="carlos.tejo@solidlines.io" w:date="2022-10-05T15:48:59.649Z" w:id="1391689962">
+              <w:r>
+                <w:rPr>
+                  <w:rFonts w:eastAsia="Calibri"/>
+                  <w:color w:val="000000" w:themeColor="text1" w:themeTint="FF" w:themeShade="FF"/>
+                  <w:lang w:val="fr-FR"/>
+                </w:rPr>
+                <w:t xml:space="preserve"> (enfant)</w:t>
+              </w:r>
+            </w:ins>
+            <w:r>
+              <w:rPr>
+                <w:rFonts w:eastAsia="Calibri"/>
+                <w:color w:val="000000" w:themeColor="text1" w:themeTint="FF" w:themeShade="FF"/>
+                <w:lang w:val="fr-FR"/>
+              </w:rPr>
+              <w:t xml:space="preserve"> </w:t>
+            </w:r>
+            <w:ins w:author="carlos.tejo@solidlines.io" w:date="2022-10-05T15:45:00.648Z" w:id="722866185">
+              <w:r>
+                <w:rPr>
+                  <w:rFonts w:eastAsia="Calibri"/>
+                  <w:color w:val="000000" w:themeColor="text1" w:themeTint="FF" w:themeShade="FF"/>
+                  <w:lang w:val="fr-FR"/>
+                </w:rPr>
+                <w:t>(mère ${</w:t>
+              </w:r>
+              <w:r>
+                <w:rPr>
+                  <w:rFonts w:eastAsia="Calibri"/>
+                  <w:color w:val="000000" w:themeColor="text1" w:themeTint="FF" w:themeShade="FF"/>
+                  <w:lang w:val="fr-FR"/>
+                </w:rPr>
+                <w:t>codemother</w:t>
+              </w:r>
+              <w:r>
+                <w:rPr>
+                  <w:rFonts w:eastAsia="Calibri"/>
+                  <w:color w:val="000000" w:themeColor="text1" w:themeTint="FF" w:themeShade="FF"/>
+                  <w:lang w:val="fr-FR"/>
+                </w:rPr>
+                <w:t xml:space="preserve">}) </w:t>
+              </w:r>
+            </w:ins>
+            <w:r>
+              <w:rPr>
+                <w:rFonts w:eastAsia="Calibri"/>
+                <w:color w:val="000000" w:themeColor="text1" w:themeTint="FF" w:themeShade="FF"/>
+                <w:lang w:val="fr-FR"/>
+              </w:rPr>
+              <w:t xml:space="preserve">a une Date Admission Enfant PTME avec une DATE </w:t>
+            </w:r>
+            <w:proofErr w:type="spellStart"/>
+            <w:r>
+              <w:rPr>
+                <w:rFonts w:eastAsia="Calibri"/>
+                <w:color w:val="000000" w:themeColor="text1" w:themeTint="FF" w:themeShade="FF"/>
                 <w:lang w:val="fr-FR"/>
               </w:rPr>
               <w:t>vacie</w:t>
@@ -20565,7 +20695,7 @@
             <w:r>
               <w:rPr>
                 <w:rFonts w:eastAsia="Calibri"/>
-                <w:color w:val="000000" w:themeColor="text1"/>
+                <w:color w:val="000000" w:themeColor="text1" w:themeTint="FF" w:themeShade="FF"/>
                 <w:lang w:val="fr-FR"/>
               </w:rPr>
               <w:t>. Veuillez consulter la ligne ${</w:t>
@@ -20574,7 +20704,7 @@
             <w:r>
               <w:rPr>
                 <w:rFonts w:eastAsia="Calibri"/>
-                <w:color w:val="000000" w:themeColor="text1"/>
+                <w:color w:val="000000" w:themeColor="text1" w:themeTint="FF" w:themeShade="FF"/>
                 <w:lang w:val="fr-FR"/>
               </w:rPr>
               <w:t>row_number</w:t>
@@ -20583,7 +20713,7 @@
             <w:r>
               <w:rPr>
                 <w:rFonts w:eastAsia="Calibri"/>
-                <w:color w:val="000000" w:themeColor="text1"/>
+                <w:color w:val="000000" w:themeColor="text1" w:themeTint="FF" w:themeShade="FF"/>
                 <w:lang w:val="fr-FR"/>
               </w:rPr>
               <w:t xml:space="preserve"> + 1} dans la table ${CURRENT_TABLE}</w:t>
@@ -20622,30 +20752,30 @@
             <w:r>
               <w:rPr>
                 <w:rFonts w:eastAsia="Calibri"/>
-                <w:color w:val="000000" w:themeColor="text1"/>
+                <w:color w:val="000000" w:themeColor="text1" w:themeTint="FF" w:themeShade="FF"/>
               </w:rPr>
               <w:t xml:space="preserve">Error </w:t>
             </w:r>
             <w:r>
               <w:rPr>
                 <w:rFonts w:eastAsia="Calibri"/>
-                <w:color w:val="000000" w:themeColor="text1"/>
+                <w:color w:val="000000" w:themeColor="text1" w:themeTint="FF" w:themeShade="FF"/>
               </w:rPr>
               <w:t xml:space="preserve">log </w:t>
             </w:r>
             <w:r>
               <w:rPr>
                 <w:rFonts w:eastAsia="Calibri"/>
-                <w:color w:val="000000" w:themeColor="text1"/>
+                <w:color w:val="000000" w:themeColor="text1" w:themeTint="FF" w:themeShade="FF"/>
               </w:rPr>
               <w:t xml:space="preserve">+ </w:t>
             </w:r>
             <w:r>
               <w:rPr>
                 <w:rFonts w:eastAsia="Calibri"/>
-                <w:b/>
-                <w:bCs/>
-                <w:color w:val="000000" w:themeColor="text1"/>
+                <w:b w:val="1"/>
+                <w:bCs w:val="1"/>
+                <w:color w:val="000000" w:themeColor="text1" w:themeTint="FF" w:themeShade="FF"/>
               </w:rPr>
               <w:t>not import patient</w:t>
             </w:r>
@@ -20691,10 +20821,19 @@
                 <w:color w:val="000000" w:themeColor="text1"/>
               </w:rPr>
             </w:pPr>
-            <w:r>
-              <w:rPr>
-                <w:rFonts w:eastAsia="Calibri"/>
-                <w:color w:val="000000" w:themeColor="text1"/>
+            <w:ins w:author="carlos.tejo@solidlines.io" w:date="2022-10-05T15:54:27.975Z" w:id="83722378">
+              <w:r>
+                <w:rPr>
+                  <w:rFonts w:eastAsia="Calibri"/>
+                  <w:color w:val="000000" w:themeColor="text1" w:themeTint="FF" w:themeShade="FF"/>
+                </w:rPr>
+                <w:t xml:space="preserve">Enfant. </w:t>
+              </w:r>
+            </w:ins>
+            <w:r>
+              <w:rPr>
+                <w:rFonts w:eastAsia="Calibri"/>
+                <w:color w:val="000000" w:themeColor="text1" w:themeTint="FF" w:themeShade="FF"/>
               </w:rPr>
               <w:t xml:space="preserve">PCR date (1, 2, 3, 4, </w:t>
             </w:r>
@@ -20702,7 +20841,7 @@
             <w:r>
               <w:rPr>
                 <w:rFonts w:eastAsia="Calibri"/>
-                <w:color w:val="000000" w:themeColor="text1"/>
+                <w:color w:val="000000" w:themeColor="text1" w:themeTint="FF" w:themeShade="FF"/>
               </w:rPr>
               <w:t>autre</w:t>
             </w:r>
@@ -20710,7 +20849,7 @@
             <w:r>
               <w:rPr>
                 <w:rFonts w:eastAsia="Calibri"/>
-                <w:color w:val="000000" w:themeColor="text1"/>
+                <w:color w:val="000000" w:themeColor="text1" w:themeTint="FF" w:themeShade="FF"/>
               </w:rPr>
               <w:t>) is below the event threshold (1950)</w:t>
             </w:r>
@@ -20731,7 +20870,7 @@
             <w:r>
               <w:rPr>
                 <w:rFonts w:eastAsia="Calibri"/>
-                <w:color w:val="000000" w:themeColor="text1"/>
+                <w:color w:val="000000" w:themeColor="text1" w:themeTint="FF" w:themeShade="FF"/>
               </w:rPr>
               <w:t>Patient ${</w:t>
             </w:r>
@@ -20739,7 +20878,7 @@
             <w:r>
               <w:rPr>
                 <w:rFonts w:eastAsia="Calibri"/>
-                <w:color w:val="000000" w:themeColor="text1"/>
+                <w:color w:val="000000" w:themeColor="text1" w:themeTint="FF" w:themeShade="FF"/>
               </w:rPr>
               <w:t>codepatient</w:t>
             </w:r>
@@ -20747,21 +20886,74 @@
             <w:r>
               <w:rPr>
                 <w:rFonts w:eastAsia="Calibri"/>
-                <w:color w:val="000000" w:themeColor="text1"/>
-              </w:rPr>
-              <w:t xml:space="preserve">} has a PCR </w:t>
-            </w:r>
-            <w:r>
-              <w:rPr>
-                <w:rFonts w:eastAsia="Calibri"/>
-                <w:color w:val="000000" w:themeColor="text1"/>
+                <w:color w:val="000000" w:themeColor="text1" w:themeTint="FF" w:themeShade="FF"/>
+              </w:rPr>
+              <w:t>}</w:t>
+            </w:r>
+            <w:ins w:author="carlos.tejo@solidlines.io" w:date="2022-10-05T15:48:34.846Z" w:id="1681719586">
+              <w:r>
+                <w:rPr>
+                  <w:rFonts w:eastAsia="Calibri"/>
+                  <w:color w:val="000000" w:themeColor="text1" w:themeTint="FF" w:themeShade="FF"/>
+                </w:rPr>
+                <w:t xml:space="preserve"> (enfant)</w:t>
+              </w:r>
+            </w:ins>
+            <w:r>
+              <w:rPr>
+                <w:rFonts w:eastAsia="Calibri"/>
+                <w:color w:val="000000" w:themeColor="text1" w:themeTint="FF" w:themeShade="FF"/>
+              </w:rPr>
+              <w:t xml:space="preserve"> </w:t>
+            </w:r>
+            <w:ins w:author="carlos.tejo@solidlines.io" w:date="2022-10-05T15:46:03.574Z" w:id="1200402375">
+              <w:r>
+                <w:rPr>
+                  <w:rFonts w:eastAsia="Calibri"/>
+                  <w:color w:val="000000" w:themeColor="text1" w:themeTint="FF" w:themeShade="FF"/>
+                </w:rPr>
+                <w:t>(mother ${</w:t>
+              </w:r>
+              <w:r>
+                <w:rPr>
+                  <w:rFonts w:eastAsia="Calibri"/>
+                  <w:color w:val="000000" w:themeColor="text1" w:themeTint="FF" w:themeShade="FF"/>
+                </w:rPr>
+                <w:t>codemother</w:t>
+              </w:r>
+              <w:r>
+                <w:rPr>
+                  <w:rFonts w:eastAsia="Calibri"/>
+                  <w:color w:val="000000" w:themeColor="text1" w:themeTint="FF" w:themeShade="FF"/>
+                </w:rPr>
+                <w:t xml:space="preserve">}) </w:t>
+              </w:r>
+            </w:ins>
+            <w:r>
+              <w:rPr>
+                <w:rFonts w:eastAsia="Calibri"/>
+                <w:color w:val="000000" w:themeColor="text1" w:themeTint="FF" w:themeShade="FF"/>
+              </w:rPr>
+              <w:t xml:space="preserve">has a </w:t>
+            </w:r>
+            <w:r>
+              <w:rPr>
+                <w:rFonts w:eastAsia="Calibri"/>
+                <w:color w:val="000000" w:themeColor="text1" w:themeTint="FF" w:themeShade="FF"/>
+              </w:rPr>
+              <w:t xml:space="preserve">PCR </w:t>
+            </w:r>
+            <w:r>
+              <w:rPr>
+                <w:rFonts w:eastAsia="Calibri"/>
+                <w:color w:val="000000" w:themeColor="text1" w:themeTint="FF" w:themeShade="FF"/>
               </w:rPr>
               <w:t>X</w:t>
             </w:r>
             <w:r>
               <w:rPr>
                 <w:rFonts w:eastAsia="Calibri"/>
-                <w:color w:val="000000" w:themeColor="text1"/>
+                <w:color w:val="000000" w:themeColor="text1" w:themeTint="FF" w:themeShade="FF"/>
               </w:rPr>
               <w:t xml:space="preserve"> with an unexpected DATE ${</w:t>
             </w:r>
@@ -20769,14 +20961,14 @@
             <w:r>
               <w:rPr>
                 <w:rFonts w:eastAsia="Calibri"/>
-                <w:color w:val="000000" w:themeColor="text1"/>
+                <w:color w:val="000000" w:themeColor="text1" w:themeTint="FF" w:themeShade="FF"/>
               </w:rPr>
               <w:t>PCRXPrelevement</w:t>
             </w:r>
             <w:r>
               <w:rPr>
                 <w:rFonts w:eastAsia="Calibri"/>
-                <w:color w:val="000000" w:themeColor="text1"/>
+                <w:color w:val="000000" w:themeColor="text1" w:themeTint="FF" w:themeShade="FF"/>
               </w:rPr>
               <w:t>_raw</w:t>
             </w:r>
@@ -20784,7 +20976,7 @@
             <w:r>
               <w:rPr>
                 <w:rFonts w:eastAsia="Calibri"/>
-                <w:color w:val="000000" w:themeColor="text1"/>
+                <w:color w:val="000000" w:themeColor="text1" w:themeTint="FF" w:themeShade="FF"/>
               </w:rPr>
               <w:t>}. Check the row number ${</w:t>
             </w:r>
@@ -20792,7 +20984,7 @@
             <w:r>
               <w:rPr>
                 <w:rFonts w:eastAsia="Calibri"/>
-                <w:color w:val="000000" w:themeColor="text1"/>
+                <w:color w:val="000000" w:themeColor="text1" w:themeTint="FF" w:themeShade="FF"/>
               </w:rPr>
               <w:t>row_number</w:t>
             </w:r>
@@ -20800,7 +20992,7 @@
             <w:r>
               <w:rPr>
                 <w:rFonts w:eastAsia="Calibri"/>
-                <w:color w:val="000000" w:themeColor="text1"/>
+                <w:color w:val="000000" w:themeColor="text1" w:themeTint="FF" w:themeShade="FF"/>
               </w:rPr>
               <w:t xml:space="preserve"> + 1} in the ${CURRENT_TABLE} table</w:t>
             </w:r>
@@ -20823,7 +21015,7 @@
             <w:r>
               <w:rPr>
                 <w:rFonts w:eastAsia="Calibri"/>
-                <w:color w:val="000000" w:themeColor="text1"/>
+                <w:color w:val="000000" w:themeColor="text1" w:themeTint="FF" w:themeShade="FF"/>
                 <w:lang w:val="fr-FR"/>
               </w:rPr>
               <w:t>Le patient ${</w:t>
@@ -20832,7 +21024,7 @@
             <w:r>
               <w:rPr>
                 <w:rFonts w:eastAsia="Calibri"/>
-                <w:color w:val="000000" w:themeColor="text1"/>
+                <w:color w:val="000000" w:themeColor="text1" w:themeTint="FF" w:themeShade="FF"/>
                 <w:lang w:val="fr-FR"/>
               </w:rPr>
               <w:t>codepatient</w:t>
@@ -20841,15 +21033,83 @@
             <w:r>
               <w:rPr>
                 <w:rFonts w:eastAsia="Calibri"/>
-                <w:color w:val="000000" w:themeColor="text1"/>
-                <w:lang w:val="fr-FR"/>
-              </w:rPr>
-              <w:t xml:space="preserve">} a une </w:t>
-            </w:r>
-            <w:r>
-              <w:rPr>
-                <w:rFonts w:eastAsia="Calibri"/>
-                <w:color w:val="000000" w:themeColor="text1"/>
+                <w:color w:val="000000" w:themeColor="text1" w:themeTint="FF" w:themeShade="FF"/>
+                <w:lang w:val="fr-FR"/>
+              </w:rPr>
+              <w:t>}</w:t>
+            </w:r>
+            <w:ins w:author="carlos.tejo@solidlines.io" w:date="2022-10-05T15:48:43.501Z" w:id="1482582801">
+              <w:r>
+                <w:rPr>
+                  <w:rFonts w:eastAsia="Calibri"/>
+                  <w:color w:val="000000" w:themeColor="text1" w:themeTint="FF" w:themeShade="FF"/>
+                  <w:lang w:val="fr-FR"/>
+                </w:rPr>
+                <w:t xml:space="preserve"> (enfant)</w:t>
+              </w:r>
+            </w:ins>
+            <w:r>
+              <w:rPr>
+                <w:rFonts w:eastAsia="Calibri"/>
+                <w:color w:val="000000" w:themeColor="text1" w:themeTint="FF" w:themeShade="FF"/>
+                <w:lang w:val="fr-FR"/>
+              </w:rPr>
+              <w:t xml:space="preserve"> </w:t>
+            </w:r>
+            <w:ins w:author="carlos.tejo@solidlines.io" w:date="2022-10-05T15:46:07.316Z" w:id="750763832">
+              <w:r>
+                <w:rPr>
+                  <w:rFonts w:eastAsia="Calibri"/>
+                  <w:color w:val="000000" w:themeColor="text1" w:themeTint="FF" w:themeShade="FF"/>
+                  <w:lang w:val="fr-FR"/>
+                </w:rPr>
+                <w:t>(</w:t>
+              </w:r>
+              <w:r>
+                <w:rPr>
+                  <w:rFonts w:eastAsia="Calibri"/>
+                  <w:color w:val="000000" w:themeColor="text1" w:themeTint="FF" w:themeShade="FF"/>
+                  <w:lang w:val="fr-FR"/>
+                </w:rPr>
+                <w:t>mére</w:t>
+              </w:r>
+              <w:r>
+                <w:rPr>
+                  <w:rFonts w:eastAsia="Calibri"/>
+                  <w:color w:val="000000" w:themeColor="text1" w:themeTint="FF" w:themeShade="FF"/>
+                  <w:lang w:val="fr-FR"/>
+                </w:rPr>
+                <w:t xml:space="preserve"> ${</w:t>
+              </w:r>
+              <w:r>
+                <w:rPr>
+                  <w:rFonts w:eastAsia="Calibri"/>
+                  <w:color w:val="000000" w:themeColor="text1" w:themeTint="FF" w:themeShade="FF"/>
+                  <w:lang w:val="fr-FR"/>
+                </w:rPr>
+                <w:t>codemother</w:t>
+              </w:r>
+              <w:r>
+                <w:rPr>
+                  <w:rFonts w:eastAsia="Calibri"/>
+                  <w:color w:val="000000" w:themeColor="text1" w:themeTint="FF" w:themeShade="FF"/>
+                  <w:lang w:val="fr-FR"/>
+                </w:rPr>
+                <w:t xml:space="preserve">}) </w:t>
+              </w:r>
+            </w:ins>
+            <w:r>
+              <w:rPr>
+                <w:rFonts w:eastAsia="Calibri"/>
+                <w:color w:val="000000" w:themeColor="text1" w:themeTint="FF" w:themeShade="FF"/>
+                <w:lang w:val="fr-FR"/>
+              </w:rPr>
+              <w:t xml:space="preserve">a une </w:t>
+            </w:r>
+            <w:r>
+              <w:rPr>
+                <w:rFonts w:eastAsia="Calibri"/>
+                <w:color w:val="000000" w:themeColor="text1" w:themeTint="FF" w:themeShade="FF"/>
                 <w:lang w:val="fr-FR"/>
               </w:rPr>
               <w:t>d</w:t>
@@ -20857,7 +21117,7 @@
             <w:r>
               <w:rPr>
                 <w:rFonts w:eastAsia="Calibri"/>
-                <w:color w:val="000000" w:themeColor="text1"/>
+                <w:color w:val="000000" w:themeColor="text1" w:themeTint="FF" w:themeShade="FF"/>
                 <w:lang w:val="fr-FR"/>
               </w:rPr>
               <w:t>ate PCR X avec une DATE inattendu : ${</w:t>
@@ -20866,7 +21126,7 @@
             <w:r>
               <w:rPr>
                 <w:rFonts w:eastAsia="Calibri"/>
-                <w:color w:val="000000" w:themeColor="text1"/>
+                <w:color w:val="000000" w:themeColor="text1" w:themeTint="FF" w:themeShade="FF"/>
                 <w:lang w:val="fr-FR"/>
               </w:rPr>
               <w:t>PCRXPrelevement_raw</w:t>
@@ -20875,7 +21135,7 @@
             <w:r>
               <w:rPr>
                 <w:rFonts w:eastAsia="Calibri"/>
-                <w:color w:val="000000" w:themeColor="text1"/>
+                <w:color w:val="000000" w:themeColor="text1" w:themeTint="FF" w:themeShade="FF"/>
                 <w:lang w:val="fr-FR"/>
               </w:rPr>
               <w:t>}. Veuillez consulter la ligne ${</w:t>
@@ -20884,7 +21144,7 @@
             <w:r>
               <w:rPr>
                 <w:rFonts w:eastAsia="Calibri"/>
-                <w:color w:val="000000" w:themeColor="text1"/>
+                <w:color w:val="000000" w:themeColor="text1" w:themeTint="FF" w:themeShade="FF"/>
                 <w:lang w:val="fr-FR"/>
               </w:rPr>
               <w:t>row_number</w:t>
@@ -20893,7 +21153,7 @@
             <w:r>
               <w:rPr>
                 <w:rFonts w:eastAsia="Calibri"/>
-                <w:color w:val="000000" w:themeColor="text1"/>
+                <w:color w:val="000000" w:themeColor="text1" w:themeTint="FF" w:themeShade="FF"/>
                 <w:lang w:val="fr-FR"/>
               </w:rPr>
               <w:t xml:space="preserve"> + 1} dans la table ${CURRENT_TABLE}</w:t>
@@ -20966,7 +21226,7 @@
             <w:r>
               <w:rPr>
                 <w:rFonts w:eastAsia="Calibri"/>
-                <w:color w:val="000000" w:themeColor="text1"/>
+                <w:color w:val="000000" w:themeColor="text1" w:themeTint="FF" w:themeShade="FF"/>
               </w:rPr>
               <w:t>Warning message (patient is imported)</w:t>
             </w:r>
@@ -21011,10 +21271,19 @@
                 <w:color w:val="000000" w:themeColor="text1"/>
               </w:rPr>
             </w:pPr>
-            <w:r>
-              <w:rPr>
-                <w:rFonts w:eastAsia="Calibri"/>
-                <w:color w:val="000000" w:themeColor="text1"/>
+            <w:ins w:author="carlos.tejo@solidlines.io" w:date="2022-10-05T15:53:15.956Z" w:id="1937893017">
+              <w:r>
+                <w:rPr>
+                  <w:rFonts w:eastAsia="Calibri"/>
+                  <w:color w:val="000000" w:themeColor="text1" w:themeTint="FF" w:themeShade="FF"/>
+                </w:rPr>
+                <w:t xml:space="preserve">Enfant. </w:t>
+              </w:r>
+            </w:ins>
+            <w:r>
+              <w:rPr>
+                <w:rFonts w:eastAsia="Calibri"/>
+                <w:color w:val="000000" w:themeColor="text1" w:themeTint="FF" w:themeShade="FF"/>
               </w:rPr>
               <w:t>Date Sortie is below the event threshold (1950)</w:t>
             </w:r>
@@ -21035,7 +21304,7 @@
             <w:r>
               <w:rPr>
                 <w:rFonts w:eastAsia="Calibri"/>
-                <w:color w:val="000000" w:themeColor="text1"/>
+                <w:color w:val="000000" w:themeColor="text1" w:themeTint="FF" w:themeShade="FF"/>
               </w:rPr>
               <w:t>Patient ${</w:t>
             </w:r>
@@ -21043,7 +21312,7 @@
             <w:r>
               <w:rPr>
                 <w:rFonts w:eastAsia="Calibri"/>
-                <w:color w:val="000000" w:themeColor="text1"/>
+                <w:color w:val="000000" w:themeColor="text1" w:themeTint="FF" w:themeShade="FF"/>
               </w:rPr>
               <w:t>codepatient</w:t>
             </w:r>
@@ -21051,15 +21320,31 @@
             <w:r>
               <w:rPr>
                 <w:rFonts w:eastAsia="Calibri"/>
-                <w:color w:val="000000" w:themeColor="text1"/>
-              </w:rPr>
-              <w:t>} has a Date Sortie with an unexpected DATE ${</w:t>
-            </w:r>
-            <w:proofErr w:type="spellStart"/>
-            <w:r>
-              <w:rPr>
-                <w:rFonts w:eastAsia="Calibri"/>
-                <w:color w:val="000000" w:themeColor="text1"/>
+                <w:color w:val="000000" w:themeColor="text1" w:themeTint="FF" w:themeShade="FF"/>
+              </w:rPr>
+              <w:t xml:space="preserve">} </w:t>
+            </w:r>
+            <w:ins w:author="carlos.tejo@solidlines.io" w:date="2022-10-05T15:53:21.255Z" w:id="928575188">
+              <w:r>
+                <w:rPr>
+                  <w:rFonts w:eastAsia="Calibri"/>
+                  <w:color w:val="000000" w:themeColor="text1" w:themeTint="FF" w:themeShade="FF"/>
+                </w:rPr>
+                <w:t xml:space="preserve">(enfant) (mother ${codemother}) </w:t>
+              </w:r>
+            </w:ins>
+            <w:r>
+              <w:rPr>
+                <w:rFonts w:eastAsia="Calibri"/>
+                <w:color w:val="000000" w:themeColor="text1" w:themeTint="FF" w:themeShade="FF"/>
+              </w:rPr>
+              <w:t>has a Date Sortie with an unexpected DATE ${</w:t>
+            </w:r>
+            <w:proofErr w:type="spellStart"/>
+            <w:r>
+              <w:rPr>
+                <w:rFonts w:eastAsia="Calibri"/>
+                <w:color w:val="000000" w:themeColor="text1" w:themeTint="FF" w:themeShade="FF"/>
               </w:rPr>
               <w:t>DateSortie_raw</w:t>
             </w:r>
@@ -21067,7 +21352,7 @@
             <w:r>
               <w:rPr>
                 <w:rFonts w:eastAsia="Calibri"/>
-                <w:color w:val="000000" w:themeColor="text1"/>
+                <w:color w:val="000000" w:themeColor="text1" w:themeTint="FF" w:themeShade="FF"/>
               </w:rPr>
               <w:t>}. Check the row number ${</w:t>
             </w:r>
@@ -21075,7 +21360,7 @@
             <w:r>
               <w:rPr>
                 <w:rFonts w:eastAsia="Calibri"/>
-                <w:color w:val="000000" w:themeColor="text1"/>
+                <w:color w:val="000000" w:themeColor="text1" w:themeTint="FF" w:themeShade="FF"/>
               </w:rPr>
               <w:t>row_number</w:t>
             </w:r>
@@ -21083,7 +21368,7 @@
             <w:r>
               <w:rPr>
                 <w:rFonts w:eastAsia="Calibri"/>
-                <w:color w:val="000000" w:themeColor="text1"/>
+                <w:color w:val="000000" w:themeColor="text1" w:themeTint="FF" w:themeShade="FF"/>
               </w:rPr>
               <w:t xml:space="preserve"> + 1} in the ${CURRENT_TABLE} table</w:t>
             </w:r>
@@ -21106,7 +21391,7 @@
             <w:r>
               <w:rPr>
                 <w:rFonts w:eastAsia="Calibri"/>
-                <w:color w:val="000000" w:themeColor="text1"/>
+                <w:color w:val="000000" w:themeColor="text1" w:themeTint="FF" w:themeShade="FF"/>
                 <w:lang w:val="fr-FR"/>
               </w:rPr>
               <w:t>Le patient ${</w:t>
@@ -21115,7 +21400,7 @@
             <w:r>
               <w:rPr>
                 <w:rFonts w:eastAsia="Calibri"/>
-                <w:color w:val="000000" w:themeColor="text1"/>
+                <w:color w:val="000000" w:themeColor="text1" w:themeTint="FF" w:themeShade="FF"/>
                 <w:lang w:val="fr-FR"/>
               </w:rPr>
               <w:t>codepatient</w:t>
@@ -21124,16 +21409,50 @@
             <w:r>
               <w:rPr>
                 <w:rFonts w:eastAsia="Calibri"/>
-                <w:color w:val="000000" w:themeColor="text1"/>
-                <w:lang w:val="fr-FR"/>
-              </w:rPr>
-              <w:t>} a une Date Sortie avec une DATE inattendu : ${</w:t>
-            </w:r>
-            <w:proofErr w:type="spellStart"/>
-            <w:r>
-              <w:rPr>
-                <w:rFonts w:eastAsia="Calibri"/>
-                <w:color w:val="000000" w:themeColor="text1"/>
+                <w:color w:val="000000" w:themeColor="text1" w:themeTint="FF" w:themeShade="FF"/>
+                <w:lang w:val="fr-FR"/>
+              </w:rPr>
+              <w:t>}</w:t>
+            </w:r>
+            <w:ins w:author="carlos.tejo@solidlines.io" w:date="2022-10-05T15:53:29.37Z" w:id="1519735028">
+              <w:r>
+                <w:rPr>
+                  <w:rFonts w:eastAsia="Calibri"/>
+                  <w:color w:val="000000" w:themeColor="text1" w:themeTint="FF" w:themeShade="FF"/>
+                  <w:lang w:val="fr-FR"/>
+                </w:rPr>
+                <w:t xml:space="preserve"> (enfant) (mére) ${</w:t>
+              </w:r>
+              <w:r>
+                <w:rPr>
+                  <w:rFonts w:eastAsia="Calibri"/>
+                  <w:color w:val="000000" w:themeColor="text1" w:themeTint="FF" w:themeShade="FF"/>
+                  <w:lang w:val="fr-FR"/>
+                </w:rPr>
+                <w:t>codemother</w:t>
+              </w:r>
+              <w:r>
+                <w:rPr>
+                  <w:rFonts w:eastAsia="Calibri"/>
+                  <w:color w:val="000000" w:themeColor="text1" w:themeTint="FF" w:themeShade="FF"/>
+                  <w:lang w:val="fr-FR"/>
+                </w:rPr>
+                <w:t>})</w:t>
+              </w:r>
+            </w:ins>
+            <w:r>
+              <w:rPr>
+                <w:rFonts w:eastAsia="Calibri"/>
+                <w:color w:val="000000" w:themeColor="text1" w:themeTint="FF" w:themeShade="FF"/>
+                <w:lang w:val="fr-FR"/>
+              </w:rPr>
+              <w:t xml:space="preserve"> a une Date Sortie avec une DATE inattendu : ${</w:t>
+            </w:r>
+            <w:proofErr w:type="spellStart"/>
+            <w:r>
+              <w:rPr>
+                <w:rFonts w:eastAsia="Calibri"/>
+                <w:color w:val="000000" w:themeColor="text1" w:themeTint="FF" w:themeShade="FF"/>
                 <w:lang w:val="fr-FR"/>
               </w:rPr>
               <w:t>DateSortie_raw</w:t>
@@ -21142,7 +21461,7 @@
             <w:r>
               <w:rPr>
                 <w:rFonts w:eastAsia="Calibri"/>
-                <w:color w:val="000000" w:themeColor="text1"/>
+                <w:color w:val="000000" w:themeColor="text1" w:themeTint="FF" w:themeShade="FF"/>
                 <w:lang w:val="fr-FR"/>
               </w:rPr>
               <w:t>}. Veuillez consulter la ligne ${</w:t>
@@ -21151,7 +21470,7 @@
             <w:r>
               <w:rPr>
                 <w:rFonts w:eastAsia="Calibri"/>
-                <w:color w:val="000000" w:themeColor="text1"/>
+                <w:color w:val="000000" w:themeColor="text1" w:themeTint="FF" w:themeShade="FF"/>
                 <w:lang w:val="fr-FR"/>
               </w:rPr>
               <w:t>row_number</w:t>
@@ -21160,7 +21479,7 @@
             <w:r>
               <w:rPr>
                 <w:rFonts w:eastAsia="Calibri"/>
-                <w:color w:val="000000" w:themeColor="text1"/>
+                <w:color w:val="000000" w:themeColor="text1" w:themeTint="FF" w:themeShade="FF"/>
                 <w:lang w:val="fr-FR"/>
               </w:rPr>
               <w:t xml:space="preserve"> + 1} dans la table ${CURRENT_TABLE}</w:t>
@@ -21578,8 +21897,8 @@
                 <w:color w:val="000000" w:themeColor="text1"/>
               </w:rPr>
             </w:pPr>
-            <w:commentRangeStart w:id="149"/>
-            <w:commentRangeStart w:id="150"/>
+            <w:commentRangeStart w:id="54"/>
+            <w:commentRangeStart w:id="55"/>
             <w:r>
               <w:rPr>
                 <w:rFonts w:eastAsia="Calibri"/>
@@ -21587,19 +21906,19 @@
               </w:rPr>
               <w:t>Error log</w:t>
             </w:r>
-            <w:commentRangeEnd w:id="149"/>
+            <w:commentRangeEnd w:id="54"/>
             <w:r>
               <w:rPr>
                 <w:rStyle w:val="CommentReference"/>
               </w:rPr>
-              <w:commentReference w:id="149"/>
-            </w:r>
-            <w:commentRangeEnd w:id="150"/>
+              <w:commentReference w:id="54"/>
+            </w:r>
+            <w:commentRangeEnd w:id="55"/>
             <w:r>
               <w:rPr>
                 <w:rStyle w:val="CommentReference"/>
               </w:rPr>
-              <w:commentReference w:id="150"/>
+              <w:commentReference w:id="55"/>
             </w:r>
           </w:p>
         </w:tc>
@@ -23182,8 +23501,8 @@
                 <w:color w:val="000000" w:themeColor="text1"/>
               </w:rPr>
             </w:pPr>
-            <w:commentRangeStart w:id="186"/>
-            <w:commentRangeStart w:id="187"/>
+            <w:commentRangeStart w:id="56"/>
+            <w:commentRangeStart w:id="57"/>
             <w:r>
               <w:rPr>
                 <w:rFonts w:eastAsia="Calibri"/>
@@ -23214,20 +23533,20 @@
               </w:rPr>
               <w:t>not import patient</w:t>
             </w:r>
-            <w:commentRangeEnd w:id="186"/>
+            <w:commentRangeEnd w:id="56"/>
             <w:r>
               <w:rPr>
                 <w:rStyle w:val="CommentReference"/>
                 <w:rFonts w:asciiTheme="minorHAnsi" w:hAnsiTheme="minorHAnsi"/>
               </w:rPr>
-              <w:commentReference w:id="186"/>
-            </w:r>
-            <w:commentRangeEnd w:id="187"/>
+              <w:commentReference w:id="56"/>
+            </w:r>
+            <w:commentRangeEnd w:id="57"/>
             <w:r>
               <w:rPr>
                 <w:rStyle w:val="CommentReference"/>
               </w:rPr>
-              <w:commentReference w:id="187"/>
+              <w:commentReference w:id="57"/>
             </w:r>
           </w:p>
         </w:tc>
@@ -24962,7 +25281,7 @@
                 <w:color w:val="000000" w:themeColor="text1"/>
               </w:rPr>
             </w:pPr>
-            <w:commentRangeStart w:id="216"/>
+            <w:commentRangeStart w:id="58"/>
             <w:r>
               <w:rPr>
                 <w:rFonts w:eastAsia="Calibri"/>
@@ -24970,12 +25289,12 @@
               </w:rPr>
               <w:t>No message in dhis2 (import as single event)</w:t>
             </w:r>
-            <w:commentRangeEnd w:id="216"/>
+            <w:commentRangeEnd w:id="58"/>
             <w:r>
               <w:rPr>
                 <w:rStyle w:val="CommentReference"/>
               </w:rPr>
-              <w:commentReference w:id="216"/>
+              <w:commentReference w:id="58"/>
             </w:r>
           </w:p>
         </w:tc>
@@ -26191,8 +26510,8 @@
                 <w:color w:val="000000" w:themeColor="text1"/>
               </w:rPr>
             </w:pPr>
-            <w:commentRangeStart w:id="245"/>
-            <w:commentRangeStart w:id="246"/>
+            <w:commentRangeStart w:id="59"/>
+            <w:commentRangeStart w:id="60"/>
             <w:r>
               <w:rPr>
                 <w:rFonts w:eastAsia="Calibri"/>
@@ -26221,19 +26540,19 @@
               </w:rPr>
               <w:t xml:space="preserve"> imported)</w:t>
             </w:r>
-            <w:commentRangeEnd w:id="245"/>
+            <w:commentRangeEnd w:id="59"/>
             <w:r>
               <w:rPr>
                 <w:rStyle w:val="CommentReference"/>
               </w:rPr>
-              <w:commentReference w:id="245"/>
-            </w:r>
-            <w:commentRangeEnd w:id="246"/>
+              <w:commentReference w:id="59"/>
+            </w:r>
+            <w:commentRangeEnd w:id="60"/>
             <w:r>
               <w:rPr>
                 <w:rStyle w:val="CommentReference"/>
               </w:rPr>
-              <w:commentReference w:id="246"/>
+              <w:commentReference w:id="60"/>
             </w:r>
           </w:p>
         </w:tc>
@@ -27859,8 +28178,8 @@
                 <w:color w:val="000000" w:themeColor="text1"/>
               </w:rPr>
             </w:pPr>
-            <w:commentRangeStart w:id="285"/>
-            <w:commentRangeStart w:id="286"/>
+            <w:commentRangeStart w:id="61"/>
+            <w:commentRangeStart w:id="62"/>
             <w:r>
               <w:rPr>
                 <w:rFonts w:eastAsia="Calibri"/>
@@ -27891,19 +28210,19 @@
               </w:rPr>
               <w:t xml:space="preserve"> (like </w:t>
             </w:r>
-            <w:commentRangeEnd w:id="285"/>
+            <w:commentRangeEnd w:id="61"/>
             <w:r>
               <w:rPr>
                 <w:rStyle w:val="CommentReference"/>
               </w:rPr>
-              <w:commentReference w:id="285"/>
-            </w:r>
-            <w:commentRangeEnd w:id="286"/>
+              <w:commentReference w:id="61"/>
+            </w:r>
+            <w:commentRangeEnd w:id="62"/>
             <w:r>
               <w:rPr>
                 <w:rStyle w:val="CommentReference"/>
               </w:rPr>
-              <w:commentReference w:id="286"/>
+              <w:commentReference w:id="62"/>
             </w:r>
             <w:proofErr w:type="spellStart"/>
             <w:r>
@@ -28384,7 +28703,7 @@
                 <w:color w:val="000000" w:themeColor="text1"/>
               </w:rPr>
             </w:pPr>
-            <w:commentRangeStart w:id="293"/>
+            <w:commentRangeStart w:id="63"/>
             <w:r>
               <w:rPr>
                 <w:rFonts w:eastAsia="Calibri"/>
@@ -28406,7 +28725,7 @@
                 <w:color w:val="000000" w:themeColor="text1"/>
               </w:rPr>
             </w:pPr>
-            <w:commentRangeStart w:id="295"/>
+            <w:commentRangeStart w:id="64"/>
             <w:r>
               <w:rPr>
                 <w:rFonts w:eastAsia="Calibri"/>
@@ -28514,19 +28833,19 @@
               </w:rPr>
               <w:t>))</w:t>
             </w:r>
-            <w:commentRangeEnd w:id="295"/>
+            <w:commentRangeEnd w:id="64"/>
             <w:r>
               <w:rPr>
                 <w:rStyle w:val="CommentReference"/>
               </w:rPr>
-              <w:commentReference w:id="295"/>
-            </w:r>
-            <w:commentRangeEnd w:id="293"/>
+              <w:commentReference w:id="64"/>
+            </w:r>
+            <w:commentRangeEnd w:id="63"/>
             <w:r>
               <w:rPr>
                 <w:rStyle w:val="CommentReference"/>
               </w:rPr>
-              <w:commentReference w:id="293"/>
+              <w:commentReference w:id="63"/>
             </w:r>
           </w:p>
         </w:tc>
@@ -28699,10 +29018,19 @@
                 <w:color w:val="000000" w:themeColor="text1"/>
               </w:rPr>
             </w:pPr>
-            <w:r>
-              <w:rPr>
-                <w:rFonts w:eastAsia="Calibri"/>
-                <w:color w:val="000000" w:themeColor="text1"/>
+            <w:ins w:author="carlos.tejo@solidlines.io" w:date="2022-10-05T15:47:07.596Z" w:id="435094808">
+              <w:r>
+                <w:rPr>
+                  <w:rFonts w:eastAsia="Calibri"/>
+                  <w:color w:val="000000" w:themeColor="text1" w:themeTint="FF" w:themeShade="FF"/>
+                </w:rPr>
+                <w:t xml:space="preserve">Enfant. </w:t>
+              </w:r>
+            </w:ins>
+            <w:r>
+              <w:rPr>
+                <w:rFonts w:eastAsia="Calibri"/>
+                <w:color w:val="000000" w:themeColor="text1" w:themeTint="FF" w:themeShade="FF"/>
               </w:rPr>
               <w:t>A PCR test has a valid result, but there is not date associate to it</w:t>
             </w:r>
@@ -28723,7 +29051,7 @@
             <w:r>
               <w:rPr>
                 <w:rFonts w:eastAsia="Calibri"/>
-                <w:color w:val="000000" w:themeColor="text1"/>
+                <w:color w:val="000000" w:themeColor="text1" w:themeTint="FF" w:themeShade="FF"/>
               </w:rPr>
               <w:t>Patient ${</w:t>
             </w:r>
@@ -28731,7 +29059,7 @@
             <w:r>
               <w:rPr>
                 <w:rFonts w:eastAsia="Calibri"/>
-                <w:color w:val="000000" w:themeColor="text1"/>
+                <w:color w:val="000000" w:themeColor="text1" w:themeTint="FF" w:themeShade="FF"/>
               </w:rPr>
               <w:t>patientCode</w:t>
             </w:r>
@@ -28739,15 +29067,31 @@
             <w:r>
               <w:rPr>
                 <w:rFonts w:eastAsia="Calibri"/>
-                <w:color w:val="000000" w:themeColor="text1"/>
-              </w:rPr>
-              <w:t>} (enfant) has a valid PCR result BUT without PCR date: ${</w:t>
-            </w:r>
-            <w:proofErr w:type="spellStart"/>
-            <w:r>
-              <w:rPr>
-                <w:rFonts w:eastAsia="Calibri"/>
-                <w:color w:val="000000" w:themeColor="text1"/>
+                <w:color w:val="000000" w:themeColor="text1" w:themeTint="FF" w:themeShade="FF"/>
+              </w:rPr>
+              <w:t>} (enfant)</w:t>
+            </w:r>
+            <w:ins w:author="carlos.tejo@solidlines.io" w:date="2022-10-05T15:47:16.472Z" w:id="948442680">
+              <w:r>
+                <w:rPr>
+                  <w:rFonts w:eastAsia="Calibri"/>
+                  <w:color w:val="000000" w:themeColor="text1" w:themeTint="FF" w:themeShade="FF"/>
+                </w:rPr>
+                <w:t xml:space="preserve"> (mother ${codemother})</w:t>
+              </w:r>
+            </w:ins>
+            <w:r>
+              <w:rPr>
+                <w:rFonts w:eastAsia="Calibri"/>
+                <w:color w:val="000000" w:themeColor="text1" w:themeTint="FF" w:themeShade="FF"/>
+              </w:rPr>
+              <w:t xml:space="preserve"> has a valid PCR result BUT without PCR date: ${</w:t>
+            </w:r>
+            <w:proofErr w:type="spellStart"/>
+            <w:r>
+              <w:rPr>
+                <w:rFonts w:eastAsia="Calibri"/>
+                <w:color w:val="000000" w:themeColor="text1" w:themeTint="FF" w:themeShade="FF"/>
               </w:rPr>
               <w:t>JSON.stringify</w:t>
             </w:r>
@@ -28755,7 +29099,7 @@
             <w:r>
               <w:rPr>
                 <w:rFonts w:eastAsia="Calibri"/>
-                <w:color w:val="000000" w:themeColor="text1"/>
+                <w:color w:val="000000" w:themeColor="text1" w:themeTint="FF" w:themeShade="FF"/>
               </w:rPr>
               <w:t>(</w:t>
             </w:r>
@@ -28763,7 +29107,7 @@
             <w:r>
               <w:rPr>
                 <w:rFonts w:eastAsia="Calibri"/>
-                <w:color w:val="000000" w:themeColor="text1"/>
+                <w:color w:val="000000" w:themeColor="text1" w:themeTint="FF" w:themeShade="FF"/>
               </w:rPr>
               <w:t>pcr</w:t>
             </w:r>
@@ -28771,7 +29115,7 @@
             <w:r>
               <w:rPr>
                 <w:rFonts w:eastAsia="Calibri"/>
-                <w:color w:val="000000" w:themeColor="text1"/>
+                <w:color w:val="000000" w:themeColor="text1" w:themeTint="FF" w:themeShade="FF"/>
               </w:rPr>
               <w:t>)}</w:t>
             </w:r>
@@ -28794,7 +29138,7 @@
             <w:r>
               <w:rPr>
                 <w:rFonts w:eastAsia="Calibri"/>
-                <w:color w:val="000000" w:themeColor="text1"/>
+                <w:color w:val="000000" w:themeColor="text1" w:themeTint="FF" w:themeShade="FF"/>
                 <w:lang w:val="fr-FR"/>
               </w:rPr>
               <w:t>Le patient ${</w:t>
@@ -28803,7 +29147,7 @@
             <w:r>
               <w:rPr>
                 <w:rFonts w:eastAsia="Calibri"/>
-                <w:color w:val="000000" w:themeColor="text1"/>
+                <w:color w:val="000000" w:themeColor="text1" w:themeTint="FF" w:themeShade="FF"/>
                 <w:lang w:val="fr-FR"/>
               </w:rPr>
               <w:t>patientCode</w:t>
@@ -28812,16 +29156,66 @@
             <w:r>
               <w:rPr>
                 <w:rFonts w:eastAsia="Calibri"/>
-                <w:color w:val="000000" w:themeColor="text1"/>
-                <w:lang w:val="fr-FR"/>
-              </w:rPr>
-              <w:t xml:space="preserve">} (enfant) a un résultat PCR </w:t>
-            </w:r>
-            <w:proofErr w:type="spellStart"/>
-            <w:r>
-              <w:rPr>
-                <w:rFonts w:eastAsia="Calibri"/>
-                <w:color w:val="000000" w:themeColor="text1"/>
+                <w:color w:val="000000" w:themeColor="text1" w:themeTint="FF" w:themeShade="FF"/>
+                <w:lang w:val="fr-FR"/>
+              </w:rPr>
+              <w:t>} (enfant)</w:t>
+            </w:r>
+            <w:ins w:author="carlos.tejo@solidlines.io" w:date="2022-10-05T15:47:27.049Z" w:id="1823972889">
+              <w:r>
+                <w:rPr>
+                  <w:rFonts w:eastAsia="Calibri"/>
+                  <w:color w:val="000000" w:themeColor="text1" w:themeTint="FF" w:themeShade="FF"/>
+                  <w:lang w:val="fr-FR"/>
+                </w:rPr>
+                <w:t xml:space="preserve"> (m</w:t>
+              </w:r>
+              <w:r>
+                <w:rPr>
+                  <w:rFonts w:eastAsia="Calibri"/>
+                  <w:color w:val="000000" w:themeColor="text1" w:themeTint="FF" w:themeShade="FF"/>
+                  <w:lang w:val="fr-FR"/>
+                </w:rPr>
+                <w:t>ére</w:t>
+              </w:r>
+              <w:r>
+                <w:rPr>
+                  <w:rFonts w:eastAsia="Calibri"/>
+                  <w:color w:val="000000" w:themeColor="text1" w:themeTint="FF" w:themeShade="FF"/>
+                  <w:lang w:val="fr-FR"/>
+                </w:rPr>
+                <w:t xml:space="preserve"> ${</w:t>
+              </w:r>
+              <w:r>
+                <w:rPr>
+                  <w:rFonts w:eastAsia="Calibri"/>
+                  <w:color w:val="000000" w:themeColor="text1" w:themeTint="FF" w:themeShade="FF"/>
+                  <w:lang w:val="fr-FR"/>
+                </w:rPr>
+                <w:t>codemother</w:t>
+              </w:r>
+              <w:r>
+                <w:rPr>
+                  <w:rFonts w:eastAsia="Calibri"/>
+                  <w:color w:val="000000" w:themeColor="text1" w:themeTint="FF" w:themeShade="FF"/>
+                  <w:lang w:val="fr-FR"/>
+                </w:rPr>
+                <w:t>})</w:t>
+              </w:r>
+            </w:ins>
+            <w:r>
+              <w:rPr>
+                <w:rFonts w:eastAsia="Calibri"/>
+                <w:color w:val="000000" w:themeColor="text1" w:themeTint="FF" w:themeShade="FF"/>
+                <w:lang w:val="fr-FR"/>
+              </w:rPr>
+              <w:t xml:space="preserve"> a un résultat PCR </w:t>
+            </w:r>
+            <w:proofErr w:type="spellStart"/>
+            <w:r>
+              <w:rPr>
+                <w:rFonts w:eastAsia="Calibri"/>
+                <w:color w:val="000000" w:themeColor="text1" w:themeTint="FF" w:themeShade="FF"/>
                 <w:lang w:val="fr-FR"/>
               </w:rPr>
               <w:t>valid</w:t>
@@ -28830,7 +29224,7 @@
             <w:r>
               <w:rPr>
                 <w:rFonts w:eastAsia="Calibri"/>
-                <w:color w:val="000000" w:themeColor="text1"/>
+                <w:color w:val="000000" w:themeColor="text1" w:themeTint="FF" w:themeShade="FF"/>
                 <w:lang w:val="fr-FR"/>
               </w:rPr>
               <w:t xml:space="preserve"> mais sans date : ${</w:t>
@@ -28839,7 +29233,7 @@
             <w:r>
               <w:rPr>
                 <w:rFonts w:eastAsia="Calibri"/>
-                <w:color w:val="000000" w:themeColor="text1"/>
+                <w:color w:val="000000" w:themeColor="text1" w:themeTint="FF" w:themeShade="FF"/>
                 <w:lang w:val="fr-FR"/>
               </w:rPr>
               <w:t>JSON.stringify</w:t>
@@ -28848,7 +29242,7 @@
             <w:r>
               <w:rPr>
                 <w:rFonts w:eastAsia="Calibri"/>
-                <w:color w:val="000000" w:themeColor="text1"/>
+                <w:color w:val="000000" w:themeColor="text1" w:themeTint="FF" w:themeShade="FF"/>
                 <w:lang w:val="fr-FR"/>
               </w:rPr>
               <w:t>(</w:t>
@@ -28857,7 +29251,7 @@
             <w:r>
               <w:rPr>
                 <w:rFonts w:eastAsia="Calibri"/>
-                <w:color w:val="000000" w:themeColor="text1"/>
+                <w:color w:val="000000" w:themeColor="text1" w:themeTint="FF" w:themeShade="FF"/>
                 <w:lang w:val="fr-FR"/>
               </w:rPr>
               <w:t>pcr</w:t>
@@ -28866,7 +29260,7 @@
             <w:r>
               <w:rPr>
                 <w:rFonts w:eastAsia="Calibri"/>
-                <w:color w:val="000000" w:themeColor="text1"/>
+                <w:color w:val="000000" w:themeColor="text1" w:themeTint="FF" w:themeShade="FF"/>
                 <w:lang w:val="fr-FR"/>
               </w:rPr>
               <w:t>)}</w:t>
@@ -29070,10 +29464,28 @@
                 <w:color w:val="000000" w:themeColor="text1"/>
               </w:rPr>
             </w:pPr>
-            <w:r>
-              <w:rPr>
-                <w:rFonts w:eastAsia="Calibri"/>
-                <w:color w:val="000000" w:themeColor="text1"/>
+            <w:ins w:author="carlos.tejo@solidlines.io" w:date="2022-10-05T15:54:59.727Z" w:id="1228728385">
+              <w:r>
+                <w:rPr>
+                  <w:rFonts w:eastAsia="Calibri"/>
+                  <w:color w:val="000000" w:themeColor="text1" w:themeTint="FF" w:themeShade="FF"/>
+                </w:rPr>
+                <w:t>E</w:t>
+              </w:r>
+            </w:ins>
+            <w:ins w:author="carlos.tejo@solidlines.io" w:date="2022-10-05T15:55:01.472Z" w:id="1523933946">
+              <w:r>
+                <w:rPr>
+                  <w:rFonts w:eastAsia="Calibri"/>
+                  <w:color w:val="000000" w:themeColor="text1" w:themeTint="FF" w:themeShade="FF"/>
+                </w:rPr>
+                <w:t xml:space="preserve">nfant. </w:t>
+              </w:r>
+            </w:ins>
+            <w:r>
+              <w:rPr>
+                <w:rFonts w:eastAsia="Calibri"/>
+                <w:color w:val="000000" w:themeColor="text1" w:themeTint="FF" w:themeShade="FF"/>
               </w:rPr>
               <w:t>Patient (enfant) has PCR dates that are not consecutive</w:t>
             </w:r>
@@ -29094,7 +29506,7 @@
             <w:r>
               <w:rPr>
                 <w:rFonts w:eastAsia="Calibri"/>
-                <w:color w:val="000000" w:themeColor="text1"/>
+                <w:color w:val="000000" w:themeColor="text1" w:themeTint="FF" w:themeShade="FF"/>
               </w:rPr>
               <w:t>Patient ${</w:t>
             </w:r>
@@ -29102,7 +29514,7 @@
             <w:r>
               <w:rPr>
                 <w:rFonts w:eastAsia="Calibri"/>
-                <w:color w:val="000000" w:themeColor="text1"/>
+                <w:color w:val="000000" w:themeColor="text1" w:themeTint="FF" w:themeShade="FF"/>
               </w:rPr>
               <w:t>patientCode</w:t>
             </w:r>
@@ -29110,15 +29522,31 @@
             <w:r>
               <w:rPr>
                 <w:rFonts w:eastAsia="Calibri"/>
-                <w:color w:val="000000" w:themeColor="text1"/>
-              </w:rPr>
-              <w:t>} (enfant) has PCR dates that are not consecutive: ${</w:t>
-            </w:r>
-            <w:proofErr w:type="spellStart"/>
-            <w:r>
-              <w:rPr>
-                <w:rFonts w:eastAsia="Calibri"/>
-                <w:color w:val="000000" w:themeColor="text1"/>
+                <w:color w:val="000000" w:themeColor="text1" w:themeTint="FF" w:themeShade="FF"/>
+              </w:rPr>
+              <w:t>} (enfant)</w:t>
+            </w:r>
+            <w:ins w:author="carlos.tejo@solidlines.io" w:date="2022-10-05T15:47:20.545Z" w:id="197587594">
+              <w:r>
+                <w:rPr>
+                  <w:rFonts w:eastAsia="Calibri"/>
+                  <w:color w:val="000000" w:themeColor="text1" w:themeTint="FF" w:themeShade="FF"/>
+                </w:rPr>
+                <w:t xml:space="preserve"> (mother ${codemother})</w:t>
+              </w:r>
+            </w:ins>
+            <w:r>
+              <w:rPr>
+                <w:rFonts w:eastAsia="Calibri"/>
+                <w:color w:val="000000" w:themeColor="text1" w:themeTint="FF" w:themeShade="FF"/>
+              </w:rPr>
+              <w:t xml:space="preserve"> has PCR dates that are not consecutive: ${</w:t>
+            </w:r>
+            <w:proofErr w:type="spellStart"/>
+            <w:r>
+              <w:rPr>
+                <w:rFonts w:eastAsia="Calibri"/>
+                <w:color w:val="000000" w:themeColor="text1" w:themeTint="FF" w:themeShade="FF"/>
               </w:rPr>
               <w:t>JSON.stringify</w:t>
             </w:r>
@@ -29126,7 +29554,7 @@
             <w:r>
               <w:rPr>
                 <w:rFonts w:eastAsia="Calibri"/>
-                <w:color w:val="000000" w:themeColor="text1"/>
+                <w:color w:val="000000" w:themeColor="text1" w:themeTint="FF" w:themeShade="FF"/>
               </w:rPr>
               <w:t>(</w:t>
             </w:r>
@@ -29134,7 +29562,7 @@
             <w:r>
               <w:rPr>
                 <w:rFonts w:eastAsia="Calibri"/>
-                <w:color w:val="000000" w:themeColor="text1"/>
+                <w:color w:val="000000" w:themeColor="text1" w:themeTint="FF" w:themeShade="FF"/>
               </w:rPr>
               <w:t>pcr_dates</w:t>
             </w:r>
@@ -29142,7 +29570,7 @@
             <w:r>
               <w:rPr>
                 <w:rFonts w:eastAsia="Calibri"/>
-                <w:color w:val="000000" w:themeColor="text1"/>
+                <w:color w:val="000000" w:themeColor="text1" w:themeTint="FF" w:themeShade="FF"/>
               </w:rPr>
               <w:t>)}</w:t>
             </w:r>
@@ -29165,7 +29593,7 @@
             <w:r>
               <w:rPr>
                 <w:rFonts w:eastAsia="Calibri"/>
-                <w:color w:val="000000" w:themeColor="text1"/>
+                <w:color w:val="000000" w:themeColor="text1" w:themeTint="FF" w:themeShade="FF"/>
                 <w:lang w:val="fr-FR"/>
               </w:rPr>
               <w:t>Le patient ${</w:t>
@@ -29174,7 +29602,7 @@
             <w:r>
               <w:rPr>
                 <w:rFonts w:eastAsia="Calibri"/>
-                <w:color w:val="000000" w:themeColor="text1"/>
+                <w:color w:val="000000" w:themeColor="text1" w:themeTint="FF" w:themeShade="FF"/>
                 <w:lang w:val="fr-FR"/>
               </w:rPr>
               <w:t>patientCode</w:t>
@@ -29183,16 +29611,58 @@
             <w:r>
               <w:rPr>
                 <w:rFonts w:eastAsia="Calibri"/>
-                <w:color w:val="000000" w:themeColor="text1"/>
-                <w:lang w:val="fr-FR"/>
-              </w:rPr>
-              <w:t>} (enfant) a des dates de PCR qui ne sont pas consécutives : ${</w:t>
-            </w:r>
-            <w:proofErr w:type="spellStart"/>
-            <w:r>
-              <w:rPr>
-                <w:rFonts w:eastAsia="Calibri"/>
-                <w:color w:val="000000" w:themeColor="text1"/>
+                <w:color w:val="000000" w:themeColor="text1" w:themeTint="FF" w:themeShade="FF"/>
+                <w:lang w:val="fr-FR"/>
+              </w:rPr>
+              <w:t>} (enfant)</w:t>
+            </w:r>
+            <w:ins w:author="carlos.tejo@solidlines.io" w:date="2022-10-05T15:47:32.101Z" w:id="1867798664">
+              <w:r>
+                <w:rPr>
+                  <w:rFonts w:eastAsia="Calibri"/>
+                  <w:color w:val="000000" w:themeColor="text1" w:themeTint="FF" w:themeShade="FF"/>
+                  <w:lang w:val="fr-FR"/>
+                </w:rPr>
+                <w:t xml:space="preserve"> (mére</w:t>
+              </w:r>
+              <w:r>
+                <w:rPr>
+                  <w:rFonts w:eastAsia="Calibri"/>
+                  <w:color w:val="000000" w:themeColor="text1" w:themeTint="FF" w:themeShade="FF"/>
+                  <w:lang w:val="fr-FR"/>
+                </w:rPr>
+                <w:t xml:space="preserve"> ${</w:t>
+              </w:r>
+              <w:r>
+                <w:rPr>
+                  <w:rFonts w:eastAsia="Calibri"/>
+                  <w:color w:val="000000" w:themeColor="text1" w:themeTint="FF" w:themeShade="FF"/>
+                  <w:lang w:val="fr-FR"/>
+                </w:rPr>
+                <w:t>codemother</w:t>
+              </w:r>
+              <w:r>
+                <w:rPr>
+                  <w:rFonts w:eastAsia="Calibri"/>
+                  <w:color w:val="000000" w:themeColor="text1" w:themeTint="FF" w:themeShade="FF"/>
+                  <w:lang w:val="fr-FR"/>
+                </w:rPr>
+                <w:t>})</w:t>
+              </w:r>
+            </w:ins>
+            <w:r>
+              <w:rPr>
+                <w:rFonts w:eastAsia="Calibri"/>
+                <w:color w:val="000000" w:themeColor="text1" w:themeTint="FF" w:themeShade="FF"/>
+                <w:lang w:val="fr-FR"/>
+              </w:rPr>
+              <w:t xml:space="preserve"> a des dates de PCR qui ne sont pas consécutives : ${</w:t>
+            </w:r>
+            <w:proofErr w:type="spellStart"/>
+            <w:r>
+              <w:rPr>
+                <w:rFonts w:eastAsia="Calibri"/>
+                <w:color w:val="000000" w:themeColor="text1" w:themeTint="FF" w:themeShade="FF"/>
                 <w:lang w:val="fr-FR"/>
               </w:rPr>
               <w:t>JSON.stringify</w:t>
@@ -29201,7 +29671,7 @@
             <w:r>
               <w:rPr>
                 <w:rFonts w:eastAsia="Calibri"/>
-                <w:color w:val="000000" w:themeColor="text1"/>
+                <w:color w:val="000000" w:themeColor="text1" w:themeTint="FF" w:themeShade="FF"/>
                 <w:lang w:val="fr-FR"/>
               </w:rPr>
               <w:t>(</w:t>
@@ -29210,7 +29680,7 @@
             <w:r>
               <w:rPr>
                 <w:rFonts w:eastAsia="Calibri"/>
-                <w:color w:val="000000" w:themeColor="text1"/>
+                <w:color w:val="000000" w:themeColor="text1" w:themeTint="FF" w:themeShade="FF"/>
                 <w:lang w:val="fr-FR"/>
               </w:rPr>
               <w:t>pcr_dates</w:t>
@@ -29219,7 +29689,7 @@
             <w:r>
               <w:rPr>
                 <w:rFonts w:eastAsia="Calibri"/>
-                <w:color w:val="000000" w:themeColor="text1"/>
+                <w:color w:val="000000" w:themeColor="text1" w:themeTint="FF" w:themeShade="FF"/>
                 <w:lang w:val="fr-FR"/>
               </w:rPr>
               <w:t>)}</w:t>
@@ -29348,9 +29818,9 @@
                 <w:color w:val="000000" w:themeColor="text1"/>
               </w:rPr>
             </w:pPr>
-            <w:commentRangeStart w:id="316"/>
-            <w:commentRangeStart w:id="317"/>
-            <w:commentRangeStart w:id="318"/>
+            <w:commentRangeStart w:id="65"/>
+            <w:commentRangeStart w:id="66"/>
+            <w:commentRangeStart w:id="67"/>
             <w:r>
               <w:rPr>
                 <w:rFonts w:eastAsia="Calibri"/>
@@ -29358,26 +29828,26 @@
               </w:rPr>
               <w:t>35</w:t>
             </w:r>
-            <w:commentRangeEnd w:id="316"/>
+            <w:commentRangeEnd w:id="65"/>
             <w:r>
               <w:rPr>
                 <w:rStyle w:val="CommentReference"/>
               </w:rPr>
-              <w:commentReference w:id="316"/>
-            </w:r>
-            <w:commentRangeEnd w:id="317"/>
+              <w:commentReference w:id="65"/>
+            </w:r>
+            <w:commentRangeEnd w:id="66"/>
             <w:r>
               <w:rPr>
                 <w:rStyle w:val="CommentReference"/>
               </w:rPr>
-              <w:commentReference w:id="317"/>
-            </w:r>
-            <w:commentRangeEnd w:id="318"/>
+              <w:commentReference w:id="66"/>
+            </w:r>
+            <w:commentRangeEnd w:id="67"/>
             <w:r>
               <w:rPr>
                 <w:rStyle w:val="CommentReference"/>
               </w:rPr>
-              <w:commentReference w:id="318"/>
+              <w:commentReference w:id="67"/>
             </w:r>
           </w:p>
         </w:tc>
@@ -29393,38 +29863,47 @@
                 <w:color w:val="000000" w:themeColor="text1"/>
               </w:rPr>
             </w:pPr>
-            <w:r>
-              <w:rPr>
-                <w:rFonts w:eastAsia="Calibri"/>
-                <w:color w:val="000000" w:themeColor="text1"/>
+            <w:ins w:author="carlos.tejo@solidlines.io" w:date="2022-10-05T15:54:56.115Z" w:id="930042287">
+              <w:r>
+                <w:rPr>
+                  <w:rFonts w:eastAsia="Calibri"/>
+                  <w:color w:val="000000" w:themeColor="text1" w:themeTint="FF" w:themeShade="FF"/>
+                </w:rPr>
+                <w:t xml:space="preserve">Enfant. </w:t>
+              </w:r>
+            </w:ins>
+            <w:r>
+              <w:rPr>
+                <w:rFonts w:eastAsia="Calibri"/>
+                <w:color w:val="000000" w:themeColor="text1" w:themeTint="FF" w:themeShade="FF"/>
               </w:rPr>
               <w:t xml:space="preserve">Patient (enfant) has </w:t>
             </w:r>
             <w:r>
               <w:rPr>
                 <w:rFonts w:eastAsia="Calibri"/>
-                <w:color w:val="000000" w:themeColor="text1"/>
+                <w:color w:val="000000" w:themeColor="text1" w:themeTint="FF" w:themeShade="FF"/>
               </w:rPr>
               <w:t xml:space="preserve">two </w:t>
             </w:r>
             <w:r>
               <w:rPr>
                 <w:rFonts w:eastAsia="Calibri"/>
-                <w:color w:val="000000" w:themeColor="text1"/>
+                <w:color w:val="000000" w:themeColor="text1" w:themeTint="FF" w:themeShade="FF"/>
               </w:rPr>
               <w:t>PCR</w:t>
             </w:r>
             <w:r>
               <w:rPr>
                 <w:rFonts w:eastAsia="Calibri"/>
-                <w:color w:val="000000" w:themeColor="text1"/>
+                <w:color w:val="000000" w:themeColor="text1" w:themeTint="FF" w:themeShade="FF"/>
               </w:rPr>
               <w:t>s</w:t>
             </w:r>
             <w:r>
               <w:rPr>
                 <w:rFonts w:eastAsia="Calibri"/>
-                <w:color w:val="000000" w:themeColor="text1"/>
+                <w:color w:val="000000" w:themeColor="text1" w:themeTint="FF" w:themeShade="FF"/>
               </w:rPr>
               <w:t xml:space="preserve"> on the very same date</w:t>
             </w:r>
@@ -29461,7 +29940,7 @@
             <w:r>
               <w:rPr>
                 <w:rFonts w:eastAsia="Calibri"/>
-                <w:color w:val="000000" w:themeColor="text1"/>
+                <w:color w:val="000000" w:themeColor="text1" w:themeTint="FF" w:themeShade="FF"/>
               </w:rPr>
               <w:t>Patient ${</w:t>
             </w:r>
@@ -29469,7 +29948,7 @@
             <w:r>
               <w:rPr>
                 <w:rFonts w:eastAsia="Calibri"/>
-                <w:color w:val="000000" w:themeColor="text1"/>
+                <w:color w:val="000000" w:themeColor="text1" w:themeTint="FF" w:themeShade="FF"/>
               </w:rPr>
               <w:t>patientCode</w:t>
             </w:r>
@@ -29477,14 +29956,30 @@
             <w:r>
               <w:rPr>
                 <w:rFonts w:eastAsia="Calibri"/>
-                <w:color w:val="000000" w:themeColor="text1"/>
-              </w:rPr>
-              <w:t xml:space="preserve">} (enfant) with more than one PCR on the very same date: </w:t>
-            </w:r>
-            <w:r>
-              <w:rPr>
-                <w:rFonts w:eastAsia="Calibri"/>
-                <w:color w:val="000000" w:themeColor="text1"/>
+                <w:color w:val="000000" w:themeColor="text1" w:themeTint="FF" w:themeShade="FF"/>
+              </w:rPr>
+              <w:t>} (enfant)</w:t>
+            </w:r>
+            <w:ins w:author="carlos.tejo@solidlines.io" w:date="2022-10-05T15:47:59.675Z" w:id="856626275">
+              <w:r>
+                <w:rPr>
+                  <w:rFonts w:eastAsia="Calibri"/>
+                  <w:color w:val="000000" w:themeColor="text1" w:themeTint="FF" w:themeShade="FF"/>
+                </w:rPr>
+                <w:t xml:space="preserve"> (mother ${codemother})</w:t>
+              </w:r>
+            </w:ins>
+            <w:r>
+              <w:rPr>
+                <w:rFonts w:eastAsia="Calibri"/>
+                <w:color w:val="000000" w:themeColor="text1" w:themeTint="FF" w:themeShade="FF"/>
+              </w:rPr>
+              <w:t xml:space="preserve"> with more than one PCR on the very same date: </w:t>
+            </w:r>
+            <w:r>
+              <w:rPr>
+                <w:rFonts w:eastAsia="Calibri"/>
+                <w:color w:val="000000" w:themeColor="text1" w:themeTint="FF" w:themeShade="FF"/>
               </w:rPr>
               <w:t>${</w:t>
             </w:r>
@@ -29492,7 +29987,7 @@
             <w:r>
               <w:rPr>
                 <w:rFonts w:eastAsia="Calibri"/>
-                <w:color w:val="000000" w:themeColor="text1"/>
+                <w:color w:val="000000" w:themeColor="text1" w:themeTint="FF" w:themeShade="FF"/>
               </w:rPr>
               <w:t>duplicateElements</w:t>
             </w:r>
@@ -29500,7 +29995,7 @@
             <w:r>
               <w:rPr>
                 <w:rFonts w:eastAsia="Calibri"/>
-                <w:color w:val="000000" w:themeColor="text1"/>
+                <w:color w:val="000000" w:themeColor="text1" w:themeTint="FF" w:themeShade="FF"/>
               </w:rPr>
               <w:t>}</w:t>
             </w:r>
@@ -29523,7 +30018,7 @@
             <w:r>
               <w:rPr>
                 <w:rFonts w:eastAsia="Calibri"/>
-                <w:color w:val="000000" w:themeColor="text1"/>
+                <w:color w:val="000000" w:themeColor="text1" w:themeTint="FF" w:themeShade="FF"/>
                 <w:lang w:val="fr-FR"/>
               </w:rPr>
               <w:t>Le patient ${</w:t>
@@ -29532,7 +30027,7 @@
             <w:r>
               <w:rPr>
                 <w:rFonts w:eastAsia="Calibri"/>
-                <w:color w:val="000000" w:themeColor="text1"/>
+                <w:color w:val="000000" w:themeColor="text1" w:themeTint="FF" w:themeShade="FF"/>
                 <w:lang w:val="fr-FR"/>
               </w:rPr>
               <w:t>patientCode</w:t>
@@ -29541,16 +30036,58 @@
             <w:r>
               <w:rPr>
                 <w:rFonts w:eastAsia="Calibri"/>
-                <w:color w:val="000000" w:themeColor="text1"/>
-                <w:lang w:val="fr-FR"/>
-              </w:rPr>
-              <w:t>} (enfant) a deux PCR à la même date : ${</w:t>
-            </w:r>
-            <w:proofErr w:type="spellStart"/>
-            <w:r>
-              <w:rPr>
-                <w:rFonts w:eastAsia="Calibri"/>
-                <w:color w:val="000000" w:themeColor="text1"/>
+                <w:color w:val="000000" w:themeColor="text1" w:themeTint="FF" w:themeShade="FF"/>
+                <w:lang w:val="fr-FR"/>
+              </w:rPr>
+              <w:t>} (enfant)</w:t>
+            </w:r>
+            <w:ins w:author="carlos.tejo@solidlines.io" w:date="2022-10-05T15:48:04.905Z" w:id="1203221326">
+              <w:r>
+                <w:rPr>
+                  <w:rFonts w:eastAsia="Calibri"/>
+                  <w:color w:val="000000" w:themeColor="text1" w:themeTint="FF" w:themeShade="FF"/>
+                  <w:lang w:val="fr-FR"/>
+                </w:rPr>
+                <w:t xml:space="preserve"> (mére</w:t>
+              </w:r>
+              <w:r>
+                <w:rPr>
+                  <w:rFonts w:eastAsia="Calibri"/>
+                  <w:color w:val="000000" w:themeColor="text1" w:themeTint="FF" w:themeShade="FF"/>
+                  <w:lang w:val="fr-FR"/>
+                </w:rPr>
+                <w:t xml:space="preserve"> ${</w:t>
+              </w:r>
+              <w:r>
+                <w:rPr>
+                  <w:rFonts w:eastAsia="Calibri"/>
+                  <w:color w:val="000000" w:themeColor="text1" w:themeTint="FF" w:themeShade="FF"/>
+                  <w:lang w:val="fr-FR"/>
+                </w:rPr>
+                <w:t>codemother</w:t>
+              </w:r>
+              <w:r>
+                <w:rPr>
+                  <w:rFonts w:eastAsia="Calibri"/>
+                  <w:color w:val="000000" w:themeColor="text1" w:themeTint="FF" w:themeShade="FF"/>
+                  <w:lang w:val="fr-FR"/>
+                </w:rPr>
+                <w:t>})</w:t>
+              </w:r>
+            </w:ins>
+            <w:r>
+              <w:rPr>
+                <w:rFonts w:eastAsia="Calibri"/>
+                <w:color w:val="000000" w:themeColor="text1" w:themeTint="FF" w:themeShade="FF"/>
+                <w:lang w:val="fr-FR"/>
+              </w:rPr>
+              <w:t xml:space="preserve"> a deux PCR à la même date : ${</w:t>
+            </w:r>
+            <w:proofErr w:type="spellStart"/>
+            <w:r>
+              <w:rPr>
+                <w:rFonts w:eastAsia="Calibri"/>
+                <w:color w:val="000000" w:themeColor="text1" w:themeTint="FF" w:themeShade="FF"/>
                 <w:lang w:val="fr-FR"/>
               </w:rPr>
               <w:t>duplicateElements</w:t>
@@ -29559,7 +30096,7 @@
             <w:r>
               <w:rPr>
                 <w:rFonts w:eastAsia="Calibri"/>
-                <w:color w:val="000000" w:themeColor="text1"/>
+                <w:color w:val="000000" w:themeColor="text1" w:themeTint="FF" w:themeShade="FF"/>
                 <w:lang w:val="fr-FR"/>
               </w:rPr>
               <w:t>}</w:t>
@@ -30136,8 +30673,8 @@
                 <w:color w:val="000000" w:themeColor="text1"/>
               </w:rPr>
             </w:pPr>
-            <w:commentRangeStart w:id="331"/>
-            <w:commentRangeStart w:id="332"/>
+            <w:commentRangeStart w:id="68"/>
+            <w:commentRangeStart w:id="69"/>
             <w:r>
               <w:rPr>
                 <w:rFonts w:eastAsia="Calibri"/>
@@ -30159,19 +30696,19 @@
               </w:rPr>
               <w:t>(using Admission detail date)</w:t>
             </w:r>
-            <w:commentRangeEnd w:id="331"/>
+            <w:commentRangeEnd w:id="68"/>
             <w:r>
               <w:rPr>
                 <w:rStyle w:val="CommentReference"/>
               </w:rPr>
-              <w:commentReference w:id="331"/>
-            </w:r>
-            <w:commentRangeEnd w:id="332"/>
+              <w:commentReference w:id="68"/>
+            </w:r>
+            <w:commentRangeEnd w:id="69"/>
             <w:r>
               <w:rPr>
                 <w:rStyle w:val="CommentReference"/>
               </w:rPr>
-              <w:commentReference w:id="332"/>
+              <w:commentReference w:id="69"/>
             </w:r>
             <w:r>
               <w:rPr>
@@ -31761,23 +32298,25 @@
             <w:r>
               <w:rPr>
                 <w:rFonts w:eastAsia="Calibri"/>
-                <w:color w:val="000000" w:themeColor="text1" w:themeTint="FF" w:themeShade="FF"/>
+                <w:color w:val="000000" w:themeColor="text1"/>
               </w:rPr>
               <w:t>Patient ${</w:t>
             </w:r>
             <w:proofErr w:type="spellStart"/>
-            <w:r>
-              <w:rPr>
-                <w:rFonts w:eastAsia="Calibri"/>
-                <w:color w:val="000000" w:themeColor="text1" w:themeTint="FF" w:themeShade="FF"/>
+            <w:proofErr w:type="gramStart"/>
+            <w:r>
+              <w:rPr>
+                <w:rFonts w:eastAsia="Calibri"/>
+                <w:color w:val="000000" w:themeColor="text1"/>
               </w:rPr>
               <w:t>this.code</w:t>
             </w:r>
             <w:proofErr w:type="spellEnd"/>
-            <w:r>
-              <w:rPr>
-                <w:rFonts w:eastAsia="Calibri"/>
-                <w:color w:val="000000" w:themeColor="text1" w:themeTint="FF" w:themeShade="FF"/>
+            <w:proofErr w:type="gramEnd"/>
+            <w:r>
+              <w:rPr>
+                <w:rFonts w:eastAsia="Calibri"/>
+                <w:color w:val="000000" w:themeColor="text1"/>
               </w:rPr>
               <w:t>} has more PTME admissions [${</w:t>
             </w:r>
@@ -31785,7 +32324,7 @@
             <w:r>
               <w:rPr>
                 <w:rFonts w:eastAsia="Calibri"/>
-                <w:color w:val="000000" w:themeColor="text1" w:themeTint="FF" w:themeShade="FF"/>
+                <w:color w:val="000000" w:themeColor="text1"/>
               </w:rPr>
               <w:t>datedebuts.length</w:t>
             </w:r>
@@ -31793,7 +32332,7 @@
             <w:r>
               <w:rPr>
                 <w:rFonts w:eastAsia="Calibri"/>
-                <w:color w:val="000000" w:themeColor="text1" w:themeTint="FF" w:themeShade="FF"/>
+                <w:color w:val="000000" w:themeColor="text1"/>
               </w:rPr>
               <w:t>}] (ADMISSION_DETAIL table) than pregnancies [${</w:t>
             </w:r>
@@ -31801,7 +32340,7 @@
             <w:r>
               <w:rPr>
                 <w:rFonts w:eastAsia="Calibri"/>
-                <w:color w:val="000000" w:themeColor="text1" w:themeTint="FF" w:themeShade="FF"/>
+                <w:color w:val="000000" w:themeColor="text1"/>
               </w:rPr>
               <w:t>enrollmentDates.length</w:t>
             </w:r>
@@ -31809,14 +32348,14 @@
             <w:r>
               <w:rPr>
                 <w:rFonts w:eastAsia="Calibri"/>
-                <w:color w:val="000000" w:themeColor="text1" w:themeTint="FF" w:themeShade="FF"/>
+                <w:color w:val="000000" w:themeColor="text1"/>
               </w:rPr>
               <w:t xml:space="preserve">}] (FEMME_ENCEINTE table). </w:t>
             </w:r>
             <w:r>
               <w:rPr>
                 <w:rFonts w:eastAsia="Calibri"/>
-                <w:color w:val="000000" w:themeColor="text1" w:themeTint="FF" w:themeShade="FF"/>
+                <w:color w:val="000000" w:themeColor="text1"/>
               </w:rPr>
               <w:t xml:space="preserve"> The missed admission dates are: ${</w:t>
             </w:r>
@@ -31824,7 +32363,7 @@
             <w:r>
               <w:rPr>
                 <w:rFonts w:eastAsia="Calibri"/>
-                <w:color w:val="000000" w:themeColor="text1" w:themeTint="FF" w:themeShade="FF"/>
+                <w:color w:val="000000" w:themeColor="text1"/>
               </w:rPr>
               <w:t>difference_datedebut</w:t>
             </w:r>
@@ -31832,7 +32371,7 @@
             <w:r>
               <w:rPr>
                 <w:rFonts w:eastAsia="Calibri"/>
-                <w:color w:val="000000" w:themeColor="text1" w:themeTint="FF" w:themeShade="FF"/>
+                <w:color w:val="000000" w:themeColor="text1"/>
               </w:rPr>
               <w:t>}</w:t>
             </w:r>
@@ -31855,25 +32394,27 @@
             <w:r>
               <w:rPr>
                 <w:rFonts w:eastAsia="Calibri"/>
-                <w:color w:val="000000" w:themeColor="text1" w:themeTint="FF" w:themeShade="FF"/>
+                <w:color w:val="000000" w:themeColor="text1"/>
                 <w:lang w:val="fr-FR"/>
               </w:rPr>
               <w:t>Le patient ${</w:t>
             </w:r>
             <w:proofErr w:type="spellStart"/>
-            <w:r>
-              <w:rPr>
-                <w:rFonts w:eastAsia="Calibri"/>
-                <w:color w:val="000000" w:themeColor="text1" w:themeTint="FF" w:themeShade="FF"/>
+            <w:proofErr w:type="gramStart"/>
+            <w:r>
+              <w:rPr>
+                <w:rFonts w:eastAsia="Calibri"/>
+                <w:color w:val="000000" w:themeColor="text1"/>
                 <w:lang w:val="fr-FR"/>
               </w:rPr>
               <w:t>this.code</w:t>
             </w:r>
             <w:proofErr w:type="spellEnd"/>
-            <w:r>
-              <w:rPr>
-                <w:rFonts w:eastAsia="Calibri"/>
-                <w:color w:val="000000" w:themeColor="text1" w:themeTint="FF" w:themeShade="FF"/>
+            <w:proofErr w:type="gramEnd"/>
+            <w:r>
+              <w:rPr>
+                <w:rFonts w:eastAsia="Calibri"/>
+                <w:color w:val="000000" w:themeColor="text1"/>
                 <w:lang w:val="fr-FR"/>
               </w:rPr>
               <w:t xml:space="preserve">} </w:t>
@@ -31881,7 +32422,7 @@
             <w:r>
               <w:rPr>
                 <w:rFonts w:eastAsia="Calibri"/>
-                <w:color w:val="000000" w:themeColor="text1" w:themeTint="FF" w:themeShade="FF"/>
+                <w:color w:val="000000" w:themeColor="text1"/>
                 <w:lang w:val="fr-FR"/>
               </w:rPr>
               <w:t>a plus d’admissions PTME (</w:t>
@@ -31889,7 +32430,7 @@
             <w:r>
               <w:rPr>
                 <w:rFonts w:eastAsia="Calibri"/>
-                <w:color w:val="000000" w:themeColor="text1" w:themeTint="FF" w:themeShade="FF"/>
+                <w:color w:val="000000" w:themeColor="text1"/>
                 <w:lang w:val="fr-FR"/>
               </w:rPr>
               <w:t>[${</w:t>
@@ -31898,7 +32439,7 @@
             <w:r>
               <w:rPr>
                 <w:rFonts w:eastAsia="Calibri"/>
-                <w:color w:val="000000" w:themeColor="text1" w:themeTint="FF" w:themeShade="FF"/>
+                <w:color w:val="000000" w:themeColor="text1"/>
                 <w:lang w:val="fr-FR"/>
               </w:rPr>
               <w:t>datedebuts.length</w:t>
@@ -31907,7 +32448,7 @@
             <w:r>
               <w:rPr>
                 <w:rFonts w:eastAsia="Calibri"/>
-                <w:color w:val="000000" w:themeColor="text1" w:themeTint="FF" w:themeShade="FF"/>
+                <w:color w:val="000000" w:themeColor="text1"/>
                 <w:lang w:val="fr-FR"/>
               </w:rPr>
               <w:t>}]</w:t>
@@ -31915,7 +32456,7 @@
             <w:r>
               <w:rPr>
                 <w:rFonts w:eastAsia="Calibri"/>
-                <w:color w:val="000000" w:themeColor="text1" w:themeTint="FF" w:themeShade="FF"/>
+                <w:color w:val="000000" w:themeColor="text1"/>
                 <w:lang w:val="fr-FR"/>
               </w:rPr>
               <w:t>)</w:t>
@@ -31923,7 +32464,7 @@
             <w:r>
               <w:rPr>
                 <w:rFonts w:eastAsia="Calibri"/>
-                <w:color w:val="000000" w:themeColor="text1" w:themeTint="FF" w:themeShade="FF"/>
+                <w:color w:val="000000" w:themeColor="text1"/>
                 <w:lang w:val="fr-FR"/>
               </w:rPr>
               <w:t xml:space="preserve"> </w:t>
@@ -31931,7 +32472,7 @@
             <w:r>
               <w:rPr>
                 <w:rFonts w:eastAsia="Calibri"/>
-                <w:color w:val="000000" w:themeColor="text1" w:themeTint="FF" w:themeShade="FF"/>
+                <w:color w:val="000000" w:themeColor="text1"/>
                 <w:lang w:val="fr-FR"/>
               </w:rPr>
               <w:t xml:space="preserve">dans </w:t>
@@ -31939,7 +32480,7 @@
             <w:r>
               <w:rPr>
                 <w:rFonts w:eastAsia="Calibri"/>
-                <w:color w:val="000000" w:themeColor="text1" w:themeTint="FF" w:themeShade="FF"/>
+                <w:color w:val="000000" w:themeColor="text1"/>
                 <w:lang w:val="fr-FR"/>
               </w:rPr>
               <w:t xml:space="preserve">la table </w:t>
@@ -31947,7 +32488,7 @@
             <w:r>
               <w:rPr>
                 <w:rFonts w:eastAsia="Calibri"/>
-                <w:color w:val="000000" w:themeColor="text1" w:themeTint="FF" w:themeShade="FF"/>
+                <w:color w:val="000000" w:themeColor="text1"/>
                 <w:lang w:val="fr-FR"/>
               </w:rPr>
               <w:t xml:space="preserve">ADMISSION_DETAIL </w:t>
@@ -31955,7 +32496,7 @@
             <w:r>
               <w:rPr>
                 <w:rFonts w:eastAsia="Calibri"/>
-                <w:color w:val="000000" w:themeColor="text1" w:themeTint="FF" w:themeShade="FF"/>
+                <w:color w:val="000000" w:themeColor="text1"/>
                 <w:lang w:val="fr-FR"/>
               </w:rPr>
               <w:t>que grossesses (</w:t>
@@ -31963,7 +32504,7 @@
             <w:r>
               <w:rPr>
                 <w:rFonts w:eastAsia="Calibri"/>
-                <w:color w:val="000000" w:themeColor="text1" w:themeTint="FF" w:themeShade="FF"/>
+                <w:color w:val="000000" w:themeColor="text1"/>
                 <w:lang w:val="fr-FR"/>
               </w:rPr>
               <w:t>[${</w:t>
@@ -31972,7 +32513,7 @@
             <w:r>
               <w:rPr>
                 <w:rFonts w:eastAsia="Calibri"/>
-                <w:color w:val="000000" w:themeColor="text1" w:themeTint="FF" w:themeShade="FF"/>
+                <w:color w:val="000000" w:themeColor="text1"/>
                 <w:lang w:val="fr-FR"/>
               </w:rPr>
               <w:t>enrollmentDates.length</w:t>
@@ -31981,7 +32522,7 @@
             <w:r>
               <w:rPr>
                 <w:rFonts w:eastAsia="Calibri"/>
-                <w:color w:val="000000" w:themeColor="text1" w:themeTint="FF" w:themeShade="FF"/>
+                <w:color w:val="000000" w:themeColor="text1"/>
                 <w:lang w:val="fr-FR"/>
               </w:rPr>
               <w:t>}]</w:t>
@@ -31989,7 +32530,7 @@
             <w:r>
               <w:rPr>
                 <w:rFonts w:eastAsia="Calibri"/>
-                <w:color w:val="000000" w:themeColor="text1" w:themeTint="FF" w:themeShade="FF"/>
+                <w:color w:val="000000" w:themeColor="text1"/>
                 <w:lang w:val="fr-FR"/>
               </w:rPr>
               <w:t>)</w:t>
@@ -31997,7 +32538,7 @@
             <w:r>
               <w:rPr>
                 <w:rFonts w:eastAsia="Calibri"/>
-                <w:color w:val="000000" w:themeColor="text1" w:themeTint="FF" w:themeShade="FF"/>
+                <w:color w:val="000000" w:themeColor="text1"/>
                 <w:lang w:val="fr-FR"/>
               </w:rPr>
               <w:t xml:space="preserve"> </w:t>
@@ -32005,7 +32546,7 @@
             <w:r>
               <w:rPr>
                 <w:rFonts w:eastAsia="Calibri"/>
-                <w:color w:val="000000" w:themeColor="text1" w:themeTint="FF" w:themeShade="FF"/>
+                <w:color w:val="000000" w:themeColor="text1"/>
                 <w:lang w:val="fr-FR"/>
               </w:rPr>
               <w:t xml:space="preserve">dans la table </w:t>
@@ -32013,7 +32554,7 @@
             <w:r>
               <w:rPr>
                 <w:rFonts w:eastAsia="Calibri"/>
-                <w:color w:val="000000" w:themeColor="text1" w:themeTint="FF" w:themeShade="FF"/>
+                <w:color w:val="000000" w:themeColor="text1"/>
                 <w:lang w:val="fr-FR"/>
               </w:rPr>
               <w:t>FEMME_ENCEINTE.</w:t>
@@ -32021,7 +32562,7 @@
             <w:r>
               <w:rPr>
                 <w:rFonts w:eastAsia="Calibri"/>
-                <w:color w:val="000000" w:themeColor="text1" w:themeTint="FF" w:themeShade="FF"/>
+                <w:color w:val="000000" w:themeColor="text1"/>
                 <w:lang w:val="fr-FR"/>
               </w:rPr>
               <w:t xml:space="preserve"> </w:t>
@@ -32029,7 +32570,7 @@
             <w:r>
               <w:rPr>
                 <w:rFonts w:eastAsia="Calibri"/>
-                <w:color w:val="000000" w:themeColor="text1" w:themeTint="FF" w:themeShade="FF"/>
+                <w:color w:val="000000" w:themeColor="text1"/>
                 <w:lang w:val="fr-FR"/>
               </w:rPr>
               <w:t xml:space="preserve">Les dates d’admission manquantes sont : </w:t>
@@ -32037,7 +32578,7 @@
             <w:r>
               <w:rPr>
                 <w:rFonts w:eastAsia="Calibri"/>
-                <w:color w:val="000000" w:themeColor="text1" w:themeTint="FF" w:themeShade="FF"/>
+                <w:color w:val="000000" w:themeColor="text1"/>
               </w:rPr>
               <w:t>${</w:t>
             </w:r>
@@ -32045,7 +32586,7 @@
             <w:r>
               <w:rPr>
                 <w:rFonts w:eastAsia="Calibri"/>
-                <w:color w:val="000000" w:themeColor="text1" w:themeTint="FF" w:themeShade="FF"/>
+                <w:color w:val="000000" w:themeColor="text1"/>
               </w:rPr>
               <w:t>difference_datedebut</w:t>
             </w:r>
@@ -32053,7 +32594,7 @@
             <w:r>
               <w:rPr>
                 <w:rFonts w:eastAsia="Calibri"/>
-                <w:color w:val="000000" w:themeColor="text1" w:themeTint="FF" w:themeShade="FF"/>
+                <w:color w:val="000000" w:themeColor="text1"/>
               </w:rPr>
               <w:t>}</w:t>
             </w:r>
@@ -32752,7 +33293,7 @@
             <w:tcW w:w="562" w:type="dxa"/>
             <w:tcMar/>
           </w:tcPr>
-          <w:p w14:noSpellErr="1">
+          <w:p>
             <w:pPr>
               <w:spacing w:line="259" w:lineRule="auto"/>
               <w:rPr>
@@ -32763,8 +33304,9 @@
             <w:r>
               <w:rPr>
                 <w:rFonts w:eastAsia="Calibri"/>
-                <w:color w:val="000000" w:themeColor="text1" w:themeTint="FF" w:themeShade="FF"/>
-              </w:rPr>
+                <w:color w:val="000000" w:themeColor="text1"/>
+              </w:rPr>
+              <w:lastRenderedPageBreak/>
               <w:t>44</w:t>
             </w:r>
           </w:p>
@@ -32774,17 +33316,17 @@
             <w:tcW w:w="2694" w:type="dxa"/>
             <w:tcMar/>
           </w:tcPr>
-          <w:p w14:noSpellErr="1">
-            <w:pPr>
-              <w:rPr>
-                <w:rFonts w:eastAsia="Calibri"/>
-                <w:color w:val="000000" w:themeColor="text1"/>
-              </w:rPr>
-            </w:pPr>
-            <w:r>
-              <w:rPr>
-                <w:rFonts w:eastAsia="Calibri"/>
-                <w:color w:val="000000" w:themeColor="text1" w:themeTint="FF" w:themeShade="FF"/>
+          <w:p>
+            <w:pPr>
+              <w:rPr>
+                <w:rFonts w:eastAsia="Calibri"/>
+                <w:color w:val="000000" w:themeColor="text1"/>
+              </w:rPr>
+            </w:pPr>
+            <w:r>
+              <w:rPr>
+                <w:rFonts w:eastAsia="Calibri"/>
+                <w:color w:val="000000" w:themeColor="text1"/>
               </w:rPr>
               <w:t>Patient has more PTME finalized (date fins) than pregnancies (in FEMME_ENCEINTE table)</w:t>
             </w:r>
@@ -32805,178 +33347,149 @@
             <w:r>
               <w:rPr>
                 <w:rFonts w:eastAsia="Calibri"/>
-                <w:color w:val="000000" w:themeColor="text1" w:themeTint="FF" w:themeShade="FF"/>
+                <w:color w:val="000000" w:themeColor="text1"/>
               </w:rPr>
               <w:t>Patient ${</w:t>
             </w:r>
             <w:proofErr w:type="spellStart"/>
-            <w:r>
-              <w:rPr>
-                <w:rFonts w:eastAsia="Calibri"/>
-                <w:color w:val="000000" w:themeColor="text1" w:themeTint="FF" w:themeShade="FF"/>
+            <w:proofErr w:type="gramStart"/>
+            <w:r>
+              <w:rPr>
+                <w:rFonts w:eastAsia="Calibri"/>
+                <w:color w:val="000000" w:themeColor="text1"/>
               </w:rPr>
               <w:t>this.code</w:t>
             </w:r>
             <w:proofErr w:type="spellEnd"/>
-            <w:r>
-              <w:rPr>
-                <w:rFonts w:eastAsia="Calibri"/>
-                <w:color w:val="000000" w:themeColor="text1" w:themeTint="FF" w:themeShade="FF"/>
-              </w:rPr>
-              <w:t>} has more P</w:t>
-            </w:r>
-            <w:r>
-              <w:rPr>
-                <w:rFonts w:eastAsia="Calibri"/>
-                <w:color w:val="000000" w:themeColor="text1" w:themeTint="FF" w:themeShade="FF"/>
-              </w:rPr>
-              <w:t>M</w:t>
-            </w:r>
-            <w:r>
-              <w:rPr>
-                <w:rFonts w:eastAsia="Calibri"/>
-                <w:color w:val="000000" w:themeColor="text1" w:themeTint="FF" w:themeShade="FF"/>
+            <w:proofErr w:type="gramEnd"/>
+            <w:r>
+              <w:rPr>
+                <w:rFonts w:eastAsia="Calibri"/>
+                <w:color w:val="000000" w:themeColor="text1"/>
+              </w:rPr>
+              <w:t>} has more PM</w:t>
+            </w:r>
+            <w:r>
+              <w:rPr>
+                <w:rFonts w:eastAsia="Calibri"/>
+                <w:color w:val="000000" w:themeColor="text1"/>
               </w:rPr>
               <w:t>TCT</w:t>
             </w:r>
             <w:r>
               <w:rPr>
                 <w:rFonts w:eastAsia="Calibri"/>
-                <w:color w:val="000000" w:themeColor="text1" w:themeTint="FF" w:themeShade="FF"/>
+                <w:color w:val="000000" w:themeColor="text1"/>
               </w:rPr>
               <w:t xml:space="preserve"> </w:t>
             </w:r>
             <w:r>
               <w:rPr>
                 <w:rFonts w:eastAsia="Calibri"/>
-                <w:color w:val="000000" w:themeColor="text1" w:themeTint="FF" w:themeShade="FF"/>
-              </w:rPr>
-              <w:t xml:space="preserve">admissions </w:t>
-            </w:r>
-            <w:r>
-              <w:rPr>
-                <w:rFonts w:eastAsia="Calibri"/>
-                <w:color w:val="000000" w:themeColor="text1" w:themeTint="FF" w:themeShade="FF"/>
-              </w:rPr>
-              <w:t>completed (</w:t>
-            </w:r>
-            <w:r>
-              <w:rPr>
-                <w:rFonts w:eastAsia="Calibri"/>
-                <w:color w:val="000000" w:themeColor="text1" w:themeTint="FF" w:themeShade="FF"/>
+                <w:color w:val="000000" w:themeColor="text1"/>
+              </w:rPr>
+              <w:t>admissions completed (</w:t>
+            </w:r>
+            <w:r>
+              <w:rPr>
+                <w:rFonts w:eastAsia="Calibri"/>
+                <w:color w:val="000000" w:themeColor="text1"/>
               </w:rPr>
               <w:t>${</w:t>
             </w:r>
-            <w:r>
-              <w:rPr>
-                <w:rFonts w:eastAsia="Calibri"/>
-                <w:color w:val="000000" w:themeColor="text1" w:themeTint="FF" w:themeShade="FF"/>
+            <w:proofErr w:type="spellStart"/>
+            <w:r>
+              <w:rPr>
+                <w:rFonts w:eastAsia="Calibri"/>
+                <w:color w:val="000000" w:themeColor="text1"/>
               </w:rPr>
               <w:t>datefins.length</w:t>
             </w:r>
-            <w:r>
-              <w:rPr>
-                <w:rFonts w:eastAsia="Calibri"/>
-                <w:color w:val="000000" w:themeColor="text1" w:themeTint="FF" w:themeShade="FF"/>
+            <w:proofErr w:type="spellEnd"/>
+            <w:r>
+              <w:rPr>
+                <w:rFonts w:eastAsia="Calibri"/>
+                <w:color w:val="000000" w:themeColor="text1"/>
               </w:rPr>
               <w:t>}</w:t>
             </w:r>
             <w:r>
               <w:rPr>
                 <w:rFonts w:eastAsia="Calibri"/>
-                <w:color w:val="000000" w:themeColor="text1" w:themeTint="FF" w:themeShade="FF"/>
+                <w:color w:val="000000" w:themeColor="text1"/>
               </w:rPr>
               <w:t xml:space="preserve">, </w:t>
             </w:r>
             <w:r>
               <w:rPr>
                 <w:rFonts w:eastAsia="Calibri"/>
-                <w:color w:val="000000" w:themeColor="text1" w:themeTint="FF" w:themeShade="FF"/>
-              </w:rPr>
-              <w:t xml:space="preserve"> </w:t>
-            </w:r>
-            <w:r>
-              <w:rPr>
-                <w:rFonts w:eastAsia="Calibri"/>
-                <w:color w:val="000000" w:themeColor="text1" w:themeTint="FF" w:themeShade="FF"/>
-              </w:rPr>
-              <w:t xml:space="preserve">ADMISSION_DETAIL table) than pregnancies </w:t>
-            </w:r>
-            <w:r>
-              <w:rPr>
-                <w:rFonts w:eastAsia="Calibri"/>
-                <w:color w:val="000000" w:themeColor="text1" w:themeTint="FF" w:themeShade="FF"/>
+                <w:color w:val="000000" w:themeColor="text1"/>
+              </w:rPr>
+              <w:t xml:space="preserve"> ADMISSION_DETAIL table) than pregnancies </w:t>
+            </w:r>
+            <w:r>
+              <w:rPr>
+                <w:rFonts w:eastAsia="Calibri"/>
+                <w:color w:val="000000" w:themeColor="text1"/>
               </w:rPr>
               <w:t>(</w:t>
             </w:r>
             <w:r>
               <w:rPr>
                 <w:rFonts w:eastAsia="Calibri"/>
-                <w:color w:val="000000" w:themeColor="text1" w:themeTint="FF" w:themeShade="FF"/>
+                <w:color w:val="000000" w:themeColor="text1"/>
               </w:rPr>
               <w:t>${</w:t>
             </w:r>
-            <w:r>
-              <w:rPr>
-                <w:rFonts w:eastAsia="Calibri"/>
-                <w:color w:val="000000" w:themeColor="text1" w:themeTint="FF" w:themeShade="FF"/>
+            <w:proofErr w:type="spellStart"/>
+            <w:r>
+              <w:rPr>
+                <w:rFonts w:eastAsia="Calibri"/>
+                <w:color w:val="000000" w:themeColor="text1"/>
               </w:rPr>
               <w:t>enrollmentDates.length</w:t>
             </w:r>
-            <w:r>
-              <w:rPr>
-                <w:rFonts w:eastAsia="Calibri"/>
-                <w:color w:val="000000" w:themeColor="text1" w:themeTint="FF" w:themeShade="FF"/>
+            <w:proofErr w:type="spellEnd"/>
+            <w:r>
+              <w:rPr>
+                <w:rFonts w:eastAsia="Calibri"/>
+                <w:color w:val="000000" w:themeColor="text1"/>
               </w:rPr>
               <w:t>}</w:t>
             </w:r>
             <w:r>
               <w:rPr>
                 <w:rFonts w:eastAsia="Calibri"/>
-                <w:color w:val="000000" w:themeColor="text1" w:themeTint="FF" w:themeShade="FF"/>
+                <w:color w:val="000000" w:themeColor="text1"/>
               </w:rPr>
               <w:t xml:space="preserve">, </w:t>
             </w:r>
             <w:r>
               <w:rPr>
                 <w:rFonts w:eastAsia="Calibri"/>
-                <w:color w:val="000000" w:themeColor="text1" w:themeTint="FF" w:themeShade="FF"/>
-              </w:rPr>
-              <w:t xml:space="preserve"> </w:t>
-            </w:r>
-            <w:r>
-              <w:rPr>
-                <w:rFonts w:eastAsia="Calibri"/>
-                <w:color w:val="000000" w:themeColor="text1" w:themeTint="FF" w:themeShade="FF"/>
-              </w:rPr>
-              <w:t>FEMME_ENCEINTE table). The miss</w:t>
-            </w:r>
-            <w:r>
-              <w:rPr>
-                <w:rFonts w:eastAsia="Calibri"/>
-                <w:color w:val="000000" w:themeColor="text1" w:themeTint="FF" w:themeShade="FF"/>
+                <w:color w:val="000000" w:themeColor="text1"/>
+              </w:rPr>
+              <w:t xml:space="preserve"> FEMME_ENCEINTE table). The miss</w:t>
+            </w:r>
+            <w:r>
+              <w:rPr>
+                <w:rFonts w:eastAsia="Calibri"/>
+                <w:color w:val="000000" w:themeColor="text1"/>
               </w:rPr>
               <w:t>ing</w:t>
             </w:r>
             <w:r>
               <w:rPr>
                 <w:rFonts w:eastAsia="Calibri"/>
-                <w:color w:val="000000" w:themeColor="text1" w:themeTint="FF" w:themeShade="FF"/>
-              </w:rPr>
-              <w:t xml:space="preserve"> </w:t>
-            </w:r>
-            <w:r>
-              <w:rPr>
-                <w:rFonts w:eastAsia="Calibri"/>
-                <w:color w:val="000000" w:themeColor="text1" w:themeTint="FF" w:themeShade="FF"/>
-              </w:rPr>
-              <w:t>dates are: ${</w:t>
-            </w:r>
-            <w:proofErr w:type="spellStart"/>
-            <w:r>
-              <w:rPr>
-                <w:rFonts w:eastAsia="Calibri"/>
-                <w:color w:val="000000" w:themeColor="text1" w:themeTint="FF" w:themeShade="FF"/>
+                <w:color w:val="000000" w:themeColor="text1"/>
+              </w:rPr>
+              <w:t xml:space="preserve"> dates are: ${</w:t>
+            </w:r>
+            <w:proofErr w:type="spellStart"/>
+            <w:r>
+              <w:rPr>
+                <w:rFonts w:eastAsia="Calibri"/>
+                <w:color w:val="000000" w:themeColor="text1"/>
               </w:rPr>
               <w:t>difference_datefins</w:t>
             </w:r>
@@ -32984,7 +33497,7 @@
             <w:r>
               <w:rPr>
                 <w:rFonts w:eastAsia="Calibri"/>
-                <w:color w:val="000000" w:themeColor="text1" w:themeTint="FF" w:themeShade="FF"/>
+                <w:color w:val="000000" w:themeColor="text1"/>
               </w:rPr>
               <w:t>}</w:t>
             </w:r>
@@ -33008,23 +33521,25 @@
             <w:r>
               <w:rPr>
                 <w:rFonts w:eastAsia="Calibri"/>
-                <w:color w:val="000000" w:themeColor="text1" w:themeTint="FF" w:themeShade="FF"/>
+                <w:color w:val="000000" w:themeColor="text1"/>
               </w:rPr>
               <w:t>Le patient ${</w:t>
             </w:r>
             <w:proofErr w:type="spellStart"/>
-            <w:r>
-              <w:rPr>
-                <w:rFonts w:eastAsia="Calibri"/>
-                <w:color w:val="000000" w:themeColor="text1" w:themeTint="FF" w:themeShade="FF"/>
+            <w:proofErr w:type="gramStart"/>
+            <w:r>
+              <w:rPr>
+                <w:rFonts w:eastAsia="Calibri"/>
+                <w:color w:val="000000" w:themeColor="text1"/>
               </w:rPr>
               <w:t>this.code</w:t>
             </w:r>
             <w:proofErr w:type="spellEnd"/>
-            <w:r>
-              <w:rPr>
-                <w:rFonts w:eastAsia="Calibri"/>
-                <w:color w:val="000000" w:themeColor="text1" w:themeTint="FF" w:themeShade="FF"/>
+            <w:proofErr w:type="gramEnd"/>
+            <w:r>
+              <w:rPr>
+                <w:rFonts w:eastAsia="Calibri"/>
+                <w:color w:val="000000" w:themeColor="text1"/>
               </w:rPr>
               <w:t xml:space="preserve">} a plus </w:t>
             </w:r>
@@ -33032,117 +33547,61 @@
             <w:r>
               <w:rPr>
                 <w:rFonts w:eastAsia="Calibri"/>
-                <w:color w:val="000000" w:themeColor="text1" w:themeTint="FF" w:themeShade="FF"/>
-              </w:rPr>
-              <w:t>d</w:t>
-            </w:r>
-            <w:r>
-              <w:rPr>
-                <w:rFonts w:eastAsia="Calibri"/>
-                <w:color w:val="000000" w:themeColor="text1" w:themeTint="FF" w:themeShade="FF"/>
-              </w:rPr>
-              <w:t>’admissions</w:t>
-            </w:r>
-            <w:proofErr w:type="spellEnd"/>
-            <w:r>
-              <w:rPr>
-                <w:rFonts w:eastAsia="Calibri"/>
-                <w:color w:val="000000" w:themeColor="text1" w:themeTint="FF" w:themeShade="FF"/>
+                <w:color w:val="000000" w:themeColor="text1"/>
+              </w:rPr>
+              <w:t>d’admissions</w:t>
+            </w:r>
+            <w:proofErr w:type="spellEnd"/>
+            <w:r>
+              <w:rPr>
+                <w:rFonts w:eastAsia="Calibri"/>
+                <w:color w:val="000000" w:themeColor="text1"/>
+              </w:rPr>
+              <w:t xml:space="preserve"> au PTME [${</w:t>
+            </w:r>
+            <w:proofErr w:type="spellStart"/>
+            <w:r>
+              <w:rPr>
+                <w:rFonts w:eastAsia="Calibri"/>
+                <w:color w:val="000000" w:themeColor="text1"/>
+              </w:rPr>
+              <w:t>datefins.length</w:t>
+            </w:r>
+            <w:proofErr w:type="spellEnd"/>
+            <w:r>
+              <w:rPr>
+                <w:rFonts w:eastAsia="Calibri"/>
+                <w:color w:val="000000" w:themeColor="text1"/>
+              </w:rPr>
+              <w:t xml:space="preserve">}] (table ADMISSION_DETAIL) que </w:t>
+            </w:r>
+            <w:proofErr w:type="spellStart"/>
+            <w:r>
+              <w:rPr>
+                <w:rFonts w:eastAsia="Calibri"/>
+                <w:color w:val="000000" w:themeColor="text1"/>
+              </w:rPr>
+              <w:t>grossesses</w:t>
+            </w:r>
+            <w:proofErr w:type="spellEnd"/>
+            <w:r>
+              <w:rPr>
+                <w:rFonts w:eastAsia="Calibri"/>
+                <w:color w:val="000000" w:themeColor="text1"/>
               </w:rPr>
               <w:t xml:space="preserve"> </w:t>
             </w:r>
             <w:r>
               <w:rPr>
                 <w:rFonts w:eastAsia="Calibri"/>
-                <w:color w:val="000000" w:themeColor="text1" w:themeTint="FF" w:themeShade="FF"/>
-              </w:rPr>
-              <w:t xml:space="preserve">au </w:t>
-            </w:r>
-            <w:r>
-              <w:rPr>
-                <w:rFonts w:eastAsia="Calibri"/>
-                <w:color w:val="000000" w:themeColor="text1" w:themeTint="FF" w:themeShade="FF"/>
-              </w:rPr>
-              <w:t>PTME</w:t>
-            </w:r>
-            <w:r>
-              <w:rPr>
-                <w:rFonts w:eastAsia="Calibri"/>
-                <w:color w:val="000000" w:themeColor="text1" w:themeTint="FF" w:themeShade="FF"/>
-              </w:rPr>
-              <w:t xml:space="preserve"> </w:t>
-            </w:r>
-            <w:r>
-              <w:rPr>
-                <w:rFonts w:eastAsia="Calibri"/>
-                <w:color w:val="000000" w:themeColor="text1" w:themeTint="FF" w:themeShade="FF"/>
-              </w:rPr>
-              <w:t>[${</w:t>
-            </w:r>
-            <w:proofErr w:type="spellStart"/>
-            <w:r>
-              <w:rPr>
-                <w:rFonts w:eastAsia="Calibri"/>
-                <w:color w:val="000000" w:themeColor="text1" w:themeTint="FF" w:themeShade="FF"/>
-              </w:rPr>
-              <w:t>datefins.length</w:t>
-            </w:r>
-            <w:proofErr w:type="spellEnd"/>
-            <w:r>
-              <w:rPr>
-                <w:rFonts w:eastAsia="Calibri"/>
-                <w:color w:val="000000" w:themeColor="text1" w:themeTint="FF" w:themeShade="FF"/>
-              </w:rPr>
-              <w:t>}] (</w:t>
-            </w:r>
-            <w:r>
-              <w:rPr>
-                <w:rFonts w:eastAsia="Calibri"/>
-                <w:color w:val="000000" w:themeColor="text1" w:themeTint="FF" w:themeShade="FF"/>
-              </w:rPr>
-              <w:t xml:space="preserve">table </w:t>
-            </w:r>
-            <w:r>
-              <w:rPr>
-                <w:rFonts w:eastAsia="Calibri"/>
-                <w:color w:val="000000" w:themeColor="text1" w:themeTint="FF" w:themeShade="FF"/>
-              </w:rPr>
-              <w:t xml:space="preserve">ADMISSION_DETAIL) </w:t>
-            </w:r>
-            <w:r>
-              <w:rPr>
-                <w:rFonts w:eastAsia="Calibri"/>
-                <w:color w:val="000000" w:themeColor="text1" w:themeTint="FF" w:themeShade="FF"/>
-              </w:rPr>
-              <w:t xml:space="preserve">que </w:t>
-            </w:r>
-            <w:proofErr w:type="spellStart"/>
-            <w:r>
-              <w:rPr>
-                <w:rFonts w:eastAsia="Calibri"/>
-                <w:color w:val="000000" w:themeColor="text1" w:themeTint="FF" w:themeShade="FF"/>
-              </w:rPr>
-              <w:t>grossesses</w:t>
-            </w:r>
-            <w:proofErr w:type="spellEnd"/>
-            <w:r>
-              <w:rPr>
-                <w:rFonts w:eastAsia="Calibri"/>
-                <w:color w:val="000000" w:themeColor="text1" w:themeTint="FF" w:themeShade="FF"/>
-              </w:rPr>
-              <w:t xml:space="preserve"> </w:t>
-            </w:r>
-            <w:r>
-              <w:rPr>
-                <w:rFonts w:eastAsia="Calibri"/>
-                <w:color w:val="000000" w:themeColor="text1" w:themeTint="FF" w:themeShade="FF"/>
+                <w:color w:val="000000" w:themeColor="text1"/>
               </w:rPr>
               <w:t>(</w:t>
             </w:r>
             <w:r>
               <w:rPr>
                 <w:rFonts w:eastAsia="Calibri"/>
-                <w:color w:val="000000" w:themeColor="text1" w:themeTint="FF" w:themeShade="FF"/>
+                <w:color w:val="000000" w:themeColor="text1"/>
               </w:rPr>
               <w:t>${</w:t>
             </w:r>
@@ -33150,7 +33609,7 @@
             <w:r>
               <w:rPr>
                 <w:rFonts w:eastAsia="Calibri"/>
-                <w:color w:val="000000" w:themeColor="text1" w:themeTint="FF" w:themeShade="FF"/>
+                <w:color w:val="000000" w:themeColor="text1"/>
               </w:rPr>
               <w:t>enrollmentDates.length</w:t>
             </w:r>
@@ -33158,42 +33617,28 @@
             <w:r>
               <w:rPr>
                 <w:rFonts w:eastAsia="Calibri"/>
-                <w:color w:val="000000" w:themeColor="text1" w:themeTint="FF" w:themeShade="FF"/>
+                <w:color w:val="000000" w:themeColor="text1"/>
               </w:rPr>
               <w:t>}</w:t>
             </w:r>
             <w:r>
               <w:rPr>
                 <w:rFonts w:eastAsia="Calibri"/>
-                <w:color w:val="000000" w:themeColor="text1" w:themeTint="FF" w:themeShade="FF"/>
+                <w:color w:val="000000" w:themeColor="text1"/>
               </w:rPr>
               <w:t>,</w:t>
             </w:r>
             <w:r>
               <w:rPr>
                 <w:rFonts w:eastAsia="Calibri"/>
-                <w:color w:val="000000" w:themeColor="text1" w:themeTint="FF" w:themeShade="FF"/>
-              </w:rPr>
-              <w:t xml:space="preserve"> </w:t>
-            </w:r>
-            <w:r>
-              <w:rPr>
-                <w:rFonts w:eastAsia="Calibri"/>
-                <w:color w:val="000000" w:themeColor="text1" w:themeTint="FF" w:themeShade="FF"/>
-              </w:rPr>
-              <w:t xml:space="preserve">table </w:t>
-            </w:r>
-            <w:r>
-              <w:rPr>
-                <w:rFonts w:eastAsia="Calibri"/>
-                <w:color w:val="000000" w:themeColor="text1" w:themeTint="FF" w:themeShade="FF"/>
-              </w:rPr>
-              <w:t xml:space="preserve">FEMME_ENCEINTE). </w:t>
-            </w:r>
-            <w:r>
-              <w:rPr>
-                <w:rFonts w:eastAsia="Calibri"/>
-                <w:color w:val="000000" w:themeColor="text1" w:themeTint="FF" w:themeShade="FF"/>
+                <w:color w:val="000000" w:themeColor="text1"/>
+              </w:rPr>
+              <w:t xml:space="preserve"> table FEMME_ENCEINTE). </w:t>
+            </w:r>
+            <w:r>
+              <w:rPr>
+                <w:rFonts w:eastAsia="Calibri"/>
+                <w:color w:val="000000" w:themeColor="text1"/>
                 <w:lang w:val="fr-FR"/>
               </w:rPr>
               <w:t xml:space="preserve">Les </w:t>
@@ -33201,7 +33646,7 @@
             <w:r>
               <w:rPr>
                 <w:rFonts w:eastAsia="Calibri"/>
-                <w:color w:val="000000" w:themeColor="text1" w:themeTint="FF" w:themeShade="FF"/>
+                <w:color w:val="000000" w:themeColor="text1"/>
                 <w:lang w:val="fr-FR"/>
               </w:rPr>
               <w:t xml:space="preserve">dates </w:t>
@@ -33209,7 +33654,7 @@
             <w:r>
               <w:rPr>
                 <w:rFonts w:eastAsia="Calibri"/>
-                <w:color w:val="000000" w:themeColor="text1" w:themeTint="FF" w:themeShade="FF"/>
+                <w:color w:val="000000" w:themeColor="text1"/>
                 <w:lang w:val="fr-FR"/>
               </w:rPr>
               <w:t>manquant</w:t>
@@ -33217,7 +33662,7 @@
             <w:r>
               <w:rPr>
                 <w:rFonts w:eastAsia="Calibri"/>
-                <w:color w:val="000000" w:themeColor="text1" w:themeTint="FF" w:themeShade="FF"/>
+                <w:color w:val="000000" w:themeColor="text1"/>
                 <w:lang w:val="fr-FR"/>
               </w:rPr>
               <w:t>es</w:t>
@@ -33225,7 +33670,7 @@
             <w:r>
               <w:rPr>
                 <w:rFonts w:eastAsia="Calibri"/>
-                <w:color w:val="000000" w:themeColor="text1" w:themeTint="FF" w:themeShade="FF"/>
+                <w:color w:val="000000" w:themeColor="text1"/>
                 <w:lang w:val="fr-FR"/>
               </w:rPr>
               <w:t xml:space="preserve"> sont </w:t>
@@ -33233,7 +33678,7 @@
             <w:r>
               <w:rPr>
                 <w:rFonts w:eastAsia="Calibri"/>
-                <w:color w:val="000000" w:themeColor="text1" w:themeTint="FF" w:themeShade="FF"/>
+                <w:color w:val="000000" w:themeColor="text1"/>
                 <w:lang w:val="fr-FR"/>
               </w:rPr>
               <w:t>: ${</w:t>
@@ -33242,7 +33687,7 @@
             <w:r>
               <w:rPr>
                 <w:rFonts w:eastAsia="Calibri"/>
-                <w:color w:val="000000" w:themeColor="text1" w:themeTint="FF" w:themeShade="FF"/>
+                <w:color w:val="000000" w:themeColor="text1"/>
                 <w:lang w:val="fr-FR"/>
               </w:rPr>
               <w:t>difference_datefins</w:t>
@@ -33251,7 +33696,7 @@
             <w:r>
               <w:rPr>
                 <w:rFonts w:eastAsia="Calibri"/>
-                <w:color w:val="000000" w:themeColor="text1" w:themeTint="FF" w:themeShade="FF"/>
+                <w:color w:val="000000" w:themeColor="text1"/>
                 <w:lang w:val="fr-FR"/>
               </w:rPr>
               <w:t>}</w:t>
@@ -33263,7 +33708,7 @@
             <w:tcW w:w="3213" w:type="dxa"/>
             <w:tcMar/>
           </w:tcPr>
-          <w:p w14:noSpellErr="1">
+          <w:p>
             <w:pPr>
               <w:spacing w:line="259" w:lineRule="auto"/>
               <w:rPr>
@@ -33279,7 +33724,7 @@
             <w:tcW w:w="1682" w:type="dxa"/>
             <w:tcMar/>
           </w:tcPr>
-          <w:p w14:noSpellErr="1">
+          <w:p>
             <w:pPr>
               <w:spacing w:line="259" w:lineRule="auto"/>
               <w:rPr>
@@ -33290,7 +33735,7 @@
             <w:r>
               <w:rPr>
                 <w:rFonts w:eastAsia="Calibri"/>
-                <w:color w:val="000000" w:themeColor="text1" w:themeTint="FF" w:themeShade="FF"/>
+                <w:color w:val="000000" w:themeColor="text1"/>
               </w:rPr>
               <w:t>Warning message (patient is imported)</w:t>
             </w:r>
@@ -35141,7 +35586,7 @@
       </w:r>
     </w:p>
   </w:comment>
-  <w:comment w:initials="SJ" w:author="Sam Johnson" w:date="2022-07-05T23:49:00Z" w:id="68">
+  <w:comment w:initials="SJ" w:author="Sam Johnson" w:date="2022-07-05T23:49:00Z" w:id="48">
     <w:p>
       <w:r>
         <w:rPr>
@@ -35159,7 +35604,7 @@
       </w:r>
     </w:p>
   </w:comment>
-  <w:comment w:initials="ca" w:author="carlos.tejo@solidlines.io" w:date="2022-07-11T13:15:00Z" w:id="69">
+  <w:comment w:initials="ca" w:author="carlos.tejo@solidlines.io" w:date="2022-07-11T13:15:00Z" w:id="49">
     <w:p>
       <w:pPr>
         <w:pStyle w:val="CommentText"/>
@@ -35175,7 +35620,7 @@
       </w:r>
     </w:p>
   </w:comment>
-  <w:comment w:initials="SJ" w:author="Sam Johnson" w:date="2022-08-24T06:10:00Z" w:id="70">
+  <w:comment w:initials="SJ" w:author="Sam Johnson" w:date="2022-08-24T06:10:00Z" w:id="50">
     <w:p>
       <w:r>
         <w:rPr>
@@ -35193,7 +35638,7 @@
       </w:r>
     </w:p>
   </w:comment>
-  <w:comment w:initials="SJ" w:author="Sam Johnson" w:date="2022-05-28T18:21:00Z" w:id="111">
+  <w:comment w:initials="SJ" w:author="Sam Johnson" w:date="2022-05-28T18:21:00Z" w:id="51">
     <w:p>
       <w:r>
         <w:rPr>
@@ -35217,7 +35662,7 @@
       </w:r>
     </w:p>
   </w:comment>
-  <w:comment w:initials="SJ" w:author="Sam Johnson" w:date="2022-05-28T18:21:00Z" w:id="112">
+  <w:comment w:initials="SJ" w:author="Sam Johnson" w:date="2022-05-28T18:21:00Z" w:id="52">
     <w:p>
       <w:r>
         <w:rPr>
@@ -35241,7 +35686,7 @@
       </w:r>
     </w:p>
   </w:comment>
-  <w:comment w:initials="ca" w:author="carlos.tejo@solidlines.io" w:date="2022-06-06T11:22:00Z" w:id="113">
+  <w:comment w:initials="ca" w:author="carlos.tejo@solidlines.io" w:date="2022-06-06T11:22:00Z" w:id="53">
     <w:p>
       <w:pPr>
         <w:pStyle w:val="CommentText"/>
@@ -35257,7 +35702,7 @@
       </w:r>
     </w:p>
   </w:comment>
-  <w:comment w:initials="SJ" w:author="Sam Johnson" w:date="2022-05-28T18:24:00Z" w:id="149">
+  <w:comment w:initials="SJ" w:author="Sam Johnson" w:date="2022-05-28T18:24:00Z" w:id="54">
     <w:p>
       <w:r>
         <w:rPr>
@@ -35281,7 +35726,7 @@
       </w:r>
     </w:p>
   </w:comment>
-  <w:comment w:initials="ca" w:author="carlos.tejo@solidlines.io" w:date="2022-06-06T11:31:00Z" w:id="150">
+  <w:comment w:initials="ca" w:author="carlos.tejo@solidlines.io" w:date="2022-06-06T11:31:00Z" w:id="55">
     <w:p>
       <w:pPr>
         <w:pStyle w:val="CommentText"/>
@@ -35297,7 +35742,7 @@
       </w:r>
     </w:p>
   </w:comment>
-  <w:comment w:initials="SJ" w:author="Sam Johnson" w:date="2022-05-28T18:27:00Z" w:id="186">
+  <w:comment w:initials="SJ" w:author="Sam Johnson" w:date="2022-05-28T18:27:00Z" w:id="56">
     <w:p>
       <w:r>
         <w:rPr>
@@ -35315,7 +35760,7 @@
       </w:r>
     </w:p>
   </w:comment>
-  <w:comment w:initials="ca" w:author="carlos.tejo@solidlines.io" w:date="2022-06-06T11:36:00Z" w:id="187">
+  <w:comment w:initials="ca" w:author="carlos.tejo@solidlines.io" w:date="2022-06-06T11:36:00Z" w:id="57">
     <w:p>
       <w:pPr>
         <w:pStyle w:val="CommentText"/>
@@ -35331,7 +35776,7 @@
       </w:r>
     </w:p>
   </w:comment>
-  <w:comment w:initials="SJ" w:author="Sam Johnson" w:date="2022-05-28T18:38:00Z" w:id="216">
+  <w:comment w:initials="SJ" w:author="Sam Johnson" w:date="2022-05-28T18:38:00Z" w:id="58">
     <w:p>
       <w:r>
         <w:rPr>
@@ -35361,7 +35806,7 @@
       </w:r>
     </w:p>
   </w:comment>
-  <w:comment w:initials="SJ" w:author="Sam Johnson" w:date="2022-05-28T18:39:00Z" w:id="245">
+  <w:comment w:initials="SJ" w:author="Sam Johnson" w:date="2022-05-28T18:39:00Z" w:id="59">
     <w:p>
       <w:r>
         <w:rPr>
@@ -35385,7 +35830,7 @@
       </w:r>
     </w:p>
   </w:comment>
-  <w:comment w:initials="ca" w:author="carlos.tejo@solidlines.io" w:date="2022-06-06T11:51:00Z" w:id="246">
+  <w:comment w:initials="ca" w:author="carlos.tejo@solidlines.io" w:date="2022-06-06T11:51:00Z" w:id="60">
     <w:p>
       <w:pPr>
         <w:pStyle w:val="CommentText"/>
@@ -35401,7 +35846,7 @@
       </w:r>
     </w:p>
   </w:comment>
-  <w:comment w:initials="SJ" w:author="Sam Johnson" w:date="2022-05-29T13:20:00Z" w:id="285">
+  <w:comment w:initials="SJ" w:author="Sam Johnson" w:date="2022-05-29T13:20:00Z" w:id="61">
     <w:p>
       <w:r>
         <w:rPr>
@@ -35425,7 +35870,7 @@
       </w:r>
     </w:p>
   </w:comment>
-  <w:comment w:initials="SJ" w:author="Sam Johnson" w:date="2022-05-29T13:20:00Z" w:id="286">
+  <w:comment w:initials="SJ" w:author="Sam Johnson" w:date="2022-05-29T13:20:00Z" w:id="62">
     <w:p>
       <w:r>
         <w:rPr>
@@ -35449,7 +35894,7 @@
       </w:r>
     </w:p>
   </w:comment>
-  <w:comment w:initials="SJ" w:author="Sam Johnson" w:date="2022-05-29T13:22:00Z" w:id="295">
+  <w:comment w:initials="SJ" w:author="Sam Johnson" w:date="2022-05-29T13:22:00Z" w:id="64">
     <w:p>
       <w:r>
         <w:rPr>
@@ -35491,7 +35936,7 @@
       </w:r>
     </w:p>
   </w:comment>
-  <w:comment w:initials="ca" w:author="carlos.tejo@solidlines.io" w:date="2022-06-01T17:26:00Z" w:id="293">
+  <w:comment w:initials="ca" w:author="carlos.tejo@solidlines.io" w:date="2022-06-01T17:26:00Z" w:id="63">
     <w:p>
       <w:pPr>
         <w:pStyle w:val="CommentText"/>
@@ -35513,7 +35958,7 @@
       </w:r>
     </w:p>
   </w:comment>
-  <w:comment w:initials="ca" w:author="carlos.tejo@gmail.com" w:date="2022-03-07T15:55:00Z" w:id="316">
+  <w:comment w:initials="ca" w:author="carlos.tejo@gmail.com" w:date="2022-03-07T15:55:00Z" w:id="65">
     <w:p>
       <w:pPr>
         <w:pStyle w:val="CommentText"/>
@@ -35535,7 +35980,7 @@
       </w:r>
     </w:p>
   </w:comment>
-  <w:comment w:initials="SJ" w:author="Sam Johnson" w:date="2022-03-08T04:36:00Z" w:id="317">
+  <w:comment w:initials="SJ" w:author="Sam Johnson" w:date="2022-03-08T04:36:00Z" w:id="66">
     <w:p>
       <w:pPr>
         <w:pStyle w:val="CommentText"/>
@@ -35567,7 +36012,7 @@
       </w:r>
     </w:p>
   </w:comment>
-  <w:comment w:initials="SJ" w:author="Sam Johnson" w:date="2022-05-29T13:45:00Z" w:id="318">
+  <w:comment w:initials="SJ" w:author="Sam Johnson" w:date="2022-05-29T13:45:00Z" w:id="67">
     <w:p>
       <w:r>
         <w:rPr>
@@ -35591,7 +36036,7 @@
       </w:r>
     </w:p>
   </w:comment>
-  <w:comment w:initials="SJ" w:author="Sam Johnson" w:date="2022-05-29T13:39:00Z" w:id="331">
+  <w:comment w:initials="SJ" w:author="Sam Johnson" w:date="2022-05-29T13:39:00Z" w:id="68">
     <w:p>
       <w:r>
         <w:rPr>
@@ -35615,7 +36060,7 @@
       </w:r>
     </w:p>
   </w:comment>
-  <w:comment w:initials="SJ" w:author="Sam Johnson" w:date="2022-05-29T13:39:00Z" w:id="332">
+  <w:comment w:initials="SJ" w:author="Sam Johnson" w:date="2022-05-29T13:39:00Z" w:id="69">
     <w:p>
       <w:r>
         <w:rPr>
@@ -35643,81 +36088,81 @@
 </file>
 
 <file path=word/commentsExtended.xml><?xml version="1.0" encoding="utf-8"?>
-<w15:commentsEx xmlns:mc="http://schemas.openxmlformats.org/markup-compatibility/2006" xmlns:w15="http://schemas.microsoft.com/office/word/2012/wordml" mc:Ignorable="w15">
-  <w15:commentEx w15:done="0" w15:paraId="446A907D"/>
-  <w15:commentEx w15:done="1" w15:paraId="4C14EDE6"/>
-  <w15:commentEx w15:done="1" w15:paraId="15E7E7B1" w15:paraIdParent="4C14EDE6"/>
-  <w15:commentEx w15:done="1" w15:paraId="0D471089"/>
-  <w15:commentEx w15:done="1" w15:paraId="3CC90C6E" w15:paraIdParent="0D471089"/>
-  <w15:commentEx w15:done="1" w15:paraId="30C020DD" w15:paraIdParent="0D471089"/>
-  <w15:commentEx w15:done="1" w15:paraId="372C907A" w15:paraIdParent="0D471089"/>
-  <w15:commentEx w15:done="1" w15:paraId="415BBCEF"/>
-  <w15:commentEx w15:done="1" w15:paraId="788D508F"/>
-  <w15:commentEx w15:done="1" w15:paraId="069F22DD"/>
-  <w15:commentEx w15:done="1" w15:paraId="6058742F"/>
-  <w15:commentEx w15:done="1" w15:paraId="3C6E2131" w15:paraIdParent="6058742F"/>
-  <w15:commentEx w15:done="1" w15:paraId="20B0AFE1" w15:paraIdParent="6058742F"/>
-  <w15:commentEx w15:done="1" w15:paraId="3F292F82"/>
-  <w15:commentEx w15:done="1" w15:paraId="2B6DB35F" w15:paraIdParent="3F292F82"/>
-  <w15:commentEx w15:done="1" w15:paraId="2548993B"/>
-  <w15:commentEx w15:done="1" w15:paraId="6D7C8621" w15:paraIdParent="2548993B"/>
-  <w15:commentEx w15:done="0" w15:paraId="6DCB4066"/>
-  <w15:commentEx w15:done="0" w15:paraId="5499A13A"/>
-  <w15:commentEx w15:done="1" w15:paraId="20010262"/>
-  <w15:commentEx w15:done="1" w15:paraId="4E82532D"/>
-  <w15:commentEx w15:done="1" w15:paraId="78BDB9DD" w15:paraIdParent="4E82532D"/>
-  <w15:commentEx w15:done="1" w15:paraId="7F85FC4C"/>
-  <w15:commentEx w15:done="0" w15:paraId="21904F4B"/>
-  <w15:commentEx w15:done="0" w15:paraId="383EBB66" w15:paraIdParent="21904F4B"/>
-  <w15:commentEx w15:done="0" w15:paraId="5F0FB1B5" w15:paraIdParent="21904F4B"/>
-  <w15:commentEx w15:done="1" w15:paraId="59A81903" w15:paraIdParent="21904F4B"/>
-  <w15:commentEx w15:done="1" w15:paraId="20D46394" w15:paraIdParent="21904F4B"/>
-  <w15:commentEx w15:done="0" w15:paraId="3104FCD8"/>
-  <w15:commentEx w15:done="0" w15:paraId="2D06072C" w15:paraIdParent="3104FCD8"/>
-  <w15:commentEx w15:done="0" w15:paraId="5A7CA72F" w15:paraIdParent="3104FCD8"/>
-  <w15:commentEx w15:done="0" w15:paraId="6B89EB4B"/>
-  <w15:commentEx w15:done="0" w15:paraId="784DE753" w15:paraIdParent="6B89EB4B"/>
-  <w15:commentEx w15:done="1" w15:paraId="4EDD6EE1"/>
-  <w15:commentEx w15:done="1" w15:paraId="69A4B67F" w15:paraIdParent="4EDD6EE1"/>
-  <w15:commentEx w15:done="1" w15:paraId="6F1E4BDB"/>
-  <w15:commentEx w15:done="1" w15:paraId="7FFD6AF0" w15:paraIdParent="6F1E4BDB"/>
-  <w15:commentEx w15:done="0" w15:paraId="2F40444E"/>
-  <w15:commentEx w15:done="0" w15:paraId="0873BDA3" w15:paraIdParent="2F40444E"/>
-  <w15:commentEx w15:done="0" w15:paraId="000885DB" w15:paraIdParent="2F40444E"/>
-  <w15:commentEx w15:done="0" w15:paraId="1DF897C2" w15:paraIdParent="2F40444E"/>
-  <w15:commentEx w15:done="1" w15:paraId="53C67162"/>
-  <w15:commentEx w15:done="1" w15:paraId="1230EB7A" w15:paraIdParent="53C67162"/>
-  <w15:commentEx w15:done="1" w15:paraId="332744B3" w15:paraIdParent="53C67162"/>
-  <w15:commentEx w15:done="0" w15:paraId="3CE768CF"/>
-  <w15:commentEx w15:done="0" w15:paraId="0C46E069"/>
-  <w15:commentEx w15:done="0" w15:paraId="198CAF30"/>
-  <w15:commentEx w15:done="0" w15:paraId="1C67D3F0"/>
-  <w15:commentEx w15:done="0" w15:paraId="3249C1D1" w15:paraIdParent="1C67D3F0"/>
-  <w15:commentEx w15:done="0" w15:paraId="24CD1F43" w15:paraIdParent="1C67D3F0"/>
-  <w15:commentEx w15:done="1" w15:paraId="4167580D"/>
-  <w15:commentEx w15:done="1" w15:paraId="325C9672"/>
-  <w15:commentEx w15:done="1" w15:paraId="25A66648" w15:paraIdParent="325C9672"/>
-  <w15:commentEx w15:done="1" w15:paraId="29141691"/>
-  <w15:commentEx w15:done="1" w15:paraId="0AE6415F" w15:paraIdParent="29141691"/>
-  <w15:commentEx w15:done="0" w15:paraId="560CFE40"/>
-  <w15:commentEx w15:done="0" w15:paraId="6299F0E4" w15:paraIdParent="560CFE40"/>
-  <w15:commentEx w15:done="1" w15:paraId="7CFFA566"/>
-  <w15:commentEx w15:done="1" w15:paraId="77E68333"/>
-  <w15:commentEx w15:done="1" w15:paraId="6DACF03C" w15:paraIdParent="77E68333"/>
-  <w15:commentEx w15:done="1" w15:paraId="670EE130"/>
-  <w15:commentEx w15:done="1" w15:paraId="0ABC5774"/>
-  <w15:commentEx w15:done="1" w15:paraId="3E1F9E5D"/>
-  <w15:commentEx w15:done="1" w15:paraId="2C4440D8" w15:paraIdParent="3E1F9E5D"/>
-  <w15:commentEx w15:done="1" w15:paraId="623FCA21"/>
-  <w15:commentEx w15:done="1" w15:paraId="4393D1F2" w15:paraIdParent="623FCA21"/>
-  <w15:commentEx w15:done="1" w15:paraId="35CA4C13" w15:paraIdParent="623FCA21"/>
-  <w15:commentEx w15:done="1" w15:paraId="54A0343C"/>
-  <w15:commentEx w15:done="1" w15:paraId="5F069D5F"/>
+<w15:commentsEx xmlns:wpc="http://schemas.microsoft.com/office/word/2010/wordprocessingCanvas" xmlns:cx="http://schemas.microsoft.com/office/drawing/2014/chartex" xmlns:cx1="http://schemas.microsoft.com/office/drawing/2015/9/8/chartex" xmlns:cx2="http://schemas.microsoft.com/office/drawing/2015/10/21/chartex" xmlns:cx3="http://schemas.microsoft.com/office/drawing/2016/5/9/chartex" xmlns:cx4="http://schemas.microsoft.com/office/drawing/2016/5/10/chartex" xmlns:cx5="http://schemas.microsoft.com/office/drawing/2016/5/11/chartex" xmlns:cx6="http://schemas.microsoft.com/office/drawing/2016/5/12/chartex" xmlns:cx7="http://schemas.microsoft.com/office/drawing/2016/5/13/chartex" xmlns:cx8="http://schemas.microsoft.com/office/drawing/2016/5/14/chartex" xmlns:mc="http://schemas.openxmlformats.org/markup-compatibility/2006" xmlns:aink="http://schemas.microsoft.com/office/drawing/2016/ink" xmlns:am3d="http://schemas.microsoft.com/office/drawing/2017/model3d" xmlns:o="urn:schemas-microsoft-com:office:office" xmlns:oel="http://schemas.microsoft.com/office/2019/extlst" xmlns:r="http://schemas.openxmlformats.org/officeDocument/2006/relationships" xmlns:m="http://schemas.openxmlformats.org/officeDocument/2006/math" xmlns:v="urn:schemas-microsoft-com:vml" xmlns:wp14="http://schemas.microsoft.com/office/word/2010/wordprocessingDrawing" xmlns:wp="http://schemas.openxmlformats.org/drawingml/2006/wordprocessingDrawing" xmlns:w10="urn:schemas-microsoft-com:office:word" xmlns:w="http://schemas.openxmlformats.org/wordprocessingml/2006/main" xmlns:w14="http://schemas.microsoft.com/office/word/2010/wordml" xmlns:w15="http://schemas.microsoft.com/office/word/2012/wordml" xmlns:w16cex="http://schemas.microsoft.com/office/word/2018/wordml/cex" xmlns:w16cid="http://schemas.microsoft.com/office/word/2016/wordml/cid" xmlns:w16="http://schemas.microsoft.com/office/word/2018/wordml" xmlns:w16sdtdh="http://schemas.microsoft.com/office/word/2020/wordml/sdtdatahash" xmlns:w16se="http://schemas.microsoft.com/office/word/2015/wordml/symex" xmlns:wpg="http://schemas.microsoft.com/office/word/2010/wordprocessingGroup" xmlns:wpi="http://schemas.microsoft.com/office/word/2010/wordprocessingInk" xmlns:wne="http://schemas.microsoft.com/office/word/2006/wordml" xmlns:wps="http://schemas.microsoft.com/office/word/2010/wordprocessingShape" mc:Ignorable="w14 w15 w16se w16cid w16 w16cex w16sdtdh wp14">
+  <w15:commentEx w15:paraId="446A907D" w15:done="0"/>
+  <w15:commentEx w15:paraId="4C14EDE6" w15:done="1"/>
+  <w15:commentEx w15:paraId="15E7E7B1" w15:paraIdParent="4C14EDE6" w15:done="1"/>
+  <w15:commentEx w15:paraId="0D471089" w15:done="1"/>
+  <w15:commentEx w15:paraId="3CC90C6E" w15:paraIdParent="0D471089" w15:done="1"/>
+  <w15:commentEx w15:paraId="30C020DD" w15:paraIdParent="0D471089" w15:done="1"/>
+  <w15:commentEx w15:paraId="372C907A" w15:paraIdParent="0D471089" w15:done="1"/>
+  <w15:commentEx w15:paraId="415BBCEF" w15:done="1"/>
+  <w15:commentEx w15:paraId="788D508F" w15:done="1"/>
+  <w15:commentEx w15:paraId="069F22DD" w15:done="1"/>
+  <w15:commentEx w15:paraId="6058742F" w15:done="1"/>
+  <w15:commentEx w15:paraId="3C6E2131" w15:paraIdParent="6058742F" w15:done="1"/>
+  <w15:commentEx w15:paraId="20B0AFE1" w15:paraIdParent="6058742F" w15:done="1"/>
+  <w15:commentEx w15:paraId="3F292F82" w15:done="1"/>
+  <w15:commentEx w15:paraId="2B6DB35F" w15:paraIdParent="3F292F82" w15:done="1"/>
+  <w15:commentEx w15:paraId="2548993B" w15:done="1"/>
+  <w15:commentEx w15:paraId="6D7C8621" w15:paraIdParent="2548993B" w15:done="1"/>
+  <w15:commentEx w15:paraId="6DCB4066" w15:done="0"/>
+  <w15:commentEx w15:paraId="5499A13A" w15:done="0"/>
+  <w15:commentEx w15:paraId="20010262" w15:done="1"/>
+  <w15:commentEx w15:paraId="4E82532D" w15:done="1"/>
+  <w15:commentEx w15:paraId="78BDB9DD" w15:paraIdParent="4E82532D" w15:done="1"/>
+  <w15:commentEx w15:paraId="7F85FC4C" w15:done="1"/>
+  <w15:commentEx w15:paraId="21904F4B" w15:done="0"/>
+  <w15:commentEx w15:paraId="383EBB66" w15:paraIdParent="21904F4B" w15:done="0"/>
+  <w15:commentEx w15:paraId="5F0FB1B5" w15:paraIdParent="21904F4B" w15:done="0"/>
+  <w15:commentEx w15:paraId="59A81903" w15:paraIdParent="21904F4B" w15:done="1"/>
+  <w15:commentEx w15:paraId="20D46394" w15:paraIdParent="21904F4B" w15:done="1"/>
+  <w15:commentEx w15:paraId="3104FCD8" w15:done="0"/>
+  <w15:commentEx w15:paraId="2D06072C" w15:paraIdParent="3104FCD8" w15:done="0"/>
+  <w15:commentEx w15:paraId="5A7CA72F" w15:paraIdParent="3104FCD8" w15:done="0"/>
+  <w15:commentEx w15:paraId="6B89EB4B" w15:done="0"/>
+  <w15:commentEx w15:paraId="784DE753" w15:paraIdParent="6B89EB4B" w15:done="0"/>
+  <w15:commentEx w15:paraId="4EDD6EE1" w15:done="1"/>
+  <w15:commentEx w15:paraId="69A4B67F" w15:paraIdParent="4EDD6EE1" w15:done="1"/>
+  <w15:commentEx w15:paraId="6F1E4BDB" w15:done="1"/>
+  <w15:commentEx w15:paraId="7FFD6AF0" w15:paraIdParent="6F1E4BDB" w15:done="1"/>
+  <w15:commentEx w15:paraId="2F40444E" w15:done="0"/>
+  <w15:commentEx w15:paraId="0873BDA3" w15:paraIdParent="2F40444E" w15:done="0"/>
+  <w15:commentEx w15:paraId="000885DB" w15:paraIdParent="2F40444E" w15:done="0"/>
+  <w15:commentEx w15:paraId="1DF897C2" w15:paraIdParent="2F40444E" w15:done="0"/>
+  <w15:commentEx w15:paraId="53C67162" w15:done="1"/>
+  <w15:commentEx w15:paraId="1230EB7A" w15:paraIdParent="53C67162" w15:done="1"/>
+  <w15:commentEx w15:paraId="332744B3" w15:paraIdParent="53C67162" w15:done="1"/>
+  <w15:commentEx w15:paraId="3CE768CF" w15:done="0"/>
+  <w15:commentEx w15:paraId="0C46E069" w15:done="0"/>
+  <w15:commentEx w15:paraId="198CAF30" w15:done="0"/>
+  <w15:commentEx w15:paraId="1C67D3F0" w15:done="0"/>
+  <w15:commentEx w15:paraId="3249C1D1" w15:paraIdParent="1C67D3F0" w15:done="0"/>
+  <w15:commentEx w15:paraId="24CD1F43" w15:paraIdParent="1C67D3F0" w15:done="0"/>
+  <w15:commentEx w15:paraId="4167580D" w15:done="1"/>
+  <w15:commentEx w15:paraId="325C9672" w15:done="1"/>
+  <w15:commentEx w15:paraId="25A66648" w15:paraIdParent="325C9672" w15:done="1"/>
+  <w15:commentEx w15:paraId="29141691" w15:done="1"/>
+  <w15:commentEx w15:paraId="0AE6415F" w15:paraIdParent="29141691" w15:done="1"/>
+  <w15:commentEx w15:paraId="560CFE40" w15:done="0"/>
+  <w15:commentEx w15:paraId="6299F0E4" w15:paraIdParent="560CFE40" w15:done="0"/>
+  <w15:commentEx w15:paraId="7CFFA566" w15:done="1"/>
+  <w15:commentEx w15:paraId="77E68333" w15:done="1"/>
+  <w15:commentEx w15:paraId="6DACF03C" w15:paraIdParent="77E68333" w15:done="1"/>
+  <w15:commentEx w15:paraId="670EE130" w15:done="1"/>
+  <w15:commentEx w15:paraId="0ABC5774" w15:done="1"/>
+  <w15:commentEx w15:paraId="3E1F9E5D" w15:done="1"/>
+  <w15:commentEx w15:paraId="2C4440D8" w15:paraIdParent="3E1F9E5D" w15:done="1"/>
+  <w15:commentEx w15:paraId="623FCA21" w15:done="1"/>
+  <w15:commentEx w15:paraId="4393D1F2" w15:paraIdParent="623FCA21" w15:done="1"/>
+  <w15:commentEx w15:paraId="35CA4C13" w15:paraIdParent="623FCA21" w15:done="1"/>
+  <w15:commentEx w15:paraId="54A0343C" w15:done="1"/>
+  <w15:commentEx w15:paraId="5F069D5F" w15:done="1"/>
 </w15:commentsEx>
 </file>
 
 <file path=word/commentsExtensible.xml><?xml version="1.0" encoding="utf-8"?>
-<w16cex:commentsExtensible xmlns:w16="http://schemas.microsoft.com/office/word/2018/wordml" xmlns:w16cex="http://schemas.microsoft.com/office/word/2018/wordml/cex" xmlns:mc="http://schemas.openxmlformats.org/markup-compatibility/2006" mc:Ignorable="w16 w16cex">
+<w16cex:commentsExtensible xmlns:wpc="http://schemas.microsoft.com/office/word/2010/wordprocessingCanvas" xmlns:cx="http://schemas.microsoft.com/office/drawing/2014/chartex" xmlns:cx1="http://schemas.microsoft.com/office/drawing/2015/9/8/chartex" xmlns:cx2="http://schemas.microsoft.com/office/drawing/2015/10/21/chartex" xmlns:cx3="http://schemas.microsoft.com/office/drawing/2016/5/9/chartex" xmlns:cx4="http://schemas.microsoft.com/office/drawing/2016/5/10/chartex" xmlns:cx5="http://schemas.microsoft.com/office/drawing/2016/5/11/chartex" xmlns:cx6="http://schemas.microsoft.com/office/drawing/2016/5/12/chartex" xmlns:cx7="http://schemas.microsoft.com/office/drawing/2016/5/13/chartex" xmlns:cx8="http://schemas.microsoft.com/office/drawing/2016/5/14/chartex" xmlns:mc="http://schemas.openxmlformats.org/markup-compatibility/2006" xmlns:aink="http://schemas.microsoft.com/office/drawing/2016/ink" xmlns:am3d="http://schemas.microsoft.com/office/drawing/2017/model3d" xmlns:o="urn:schemas-microsoft-com:office:office" xmlns:oel="http://schemas.microsoft.com/office/2019/extlst" xmlns:r="http://schemas.openxmlformats.org/officeDocument/2006/relationships" xmlns:m="http://schemas.openxmlformats.org/officeDocument/2006/math" xmlns:v="urn:schemas-microsoft-com:vml" xmlns:wp14="http://schemas.microsoft.com/office/word/2010/wordprocessingDrawing" xmlns:wp="http://schemas.openxmlformats.org/drawingml/2006/wordprocessingDrawing" xmlns:w10="urn:schemas-microsoft-com:office:word" xmlns:w="http://schemas.openxmlformats.org/wordprocessingml/2006/main" xmlns:w14="http://schemas.microsoft.com/office/word/2010/wordml" xmlns:w15="http://schemas.microsoft.com/office/word/2012/wordml" xmlns:w16cex="http://schemas.microsoft.com/office/word/2018/wordml/cex" xmlns:w16cid="http://schemas.microsoft.com/office/word/2016/wordml/cid" xmlns:w16="http://schemas.microsoft.com/office/word/2018/wordml" xmlns:w16sdtdh="http://schemas.microsoft.com/office/word/2020/wordml/sdtdatahash" xmlns:w16se="http://schemas.microsoft.com/office/word/2015/wordml/symex" xmlns:wpg="http://schemas.microsoft.com/office/word/2010/wordprocessingGroup" xmlns:wpi="http://schemas.microsoft.com/office/word/2010/wordprocessingInk" xmlns:wne="http://schemas.microsoft.com/office/word/2006/wordml" xmlns:wps="http://schemas.microsoft.com/office/word/2010/wordprocessingShape" mc:Ignorable="w14 w15 w16se w16cid w16 w16cex w16sdtdh wp14">
   <w16cex:commentExtensible w16cex:durableId="263E1340" w16cex:dateUtc="2022-05-29T14:44:00Z"/>
   <w16cex:commentExtensible w16cex:durableId="38E6F2D1" w16cex:dateUtc="2022-01-07T15:15:00Z"/>
   <w16cex:commentExtensible w16cex:durableId="13390947" w16cex:dateUtc="2022-02-15T12:14:00Z"/>
@@ -35791,7 +36236,7 @@
 </file>
 
 <file path=word/commentsIds.xml><?xml version="1.0" encoding="utf-8"?>
-<w16cid:commentsIds xmlns:mc="http://schemas.openxmlformats.org/markup-compatibility/2006" xmlns:w16cid="http://schemas.microsoft.com/office/word/2016/wordml/cid" mc:Ignorable="w16cid">
+<w16cid:commentsIds xmlns:wpc="http://schemas.microsoft.com/office/word/2010/wordprocessingCanvas" xmlns:cx="http://schemas.microsoft.com/office/drawing/2014/chartex" xmlns:cx1="http://schemas.microsoft.com/office/drawing/2015/9/8/chartex" xmlns:cx2="http://schemas.microsoft.com/office/drawing/2015/10/21/chartex" xmlns:cx3="http://schemas.microsoft.com/office/drawing/2016/5/9/chartex" xmlns:cx4="http://schemas.microsoft.com/office/drawing/2016/5/10/chartex" xmlns:cx5="http://schemas.microsoft.com/office/drawing/2016/5/11/chartex" xmlns:cx6="http://schemas.microsoft.com/office/drawing/2016/5/12/chartex" xmlns:cx7="http://schemas.microsoft.com/office/drawing/2016/5/13/chartex" xmlns:cx8="http://schemas.microsoft.com/office/drawing/2016/5/14/chartex" xmlns:mc="http://schemas.openxmlformats.org/markup-compatibility/2006" xmlns:aink="http://schemas.microsoft.com/office/drawing/2016/ink" xmlns:am3d="http://schemas.microsoft.com/office/drawing/2017/model3d" xmlns:o="urn:schemas-microsoft-com:office:office" xmlns:oel="http://schemas.microsoft.com/office/2019/extlst" xmlns:r="http://schemas.openxmlformats.org/officeDocument/2006/relationships" xmlns:m="http://schemas.openxmlformats.org/officeDocument/2006/math" xmlns:v="urn:schemas-microsoft-com:vml" xmlns:wp14="http://schemas.microsoft.com/office/word/2010/wordprocessingDrawing" xmlns:wp="http://schemas.openxmlformats.org/drawingml/2006/wordprocessingDrawing" xmlns:w10="urn:schemas-microsoft-com:office:word" xmlns:w="http://schemas.openxmlformats.org/wordprocessingml/2006/main" xmlns:w14="http://schemas.microsoft.com/office/word/2010/wordml" xmlns:w15="http://schemas.microsoft.com/office/word/2012/wordml" xmlns:w16cex="http://schemas.microsoft.com/office/word/2018/wordml/cex" xmlns:w16cid="http://schemas.microsoft.com/office/word/2016/wordml/cid" xmlns:w16="http://schemas.microsoft.com/office/word/2018/wordml" xmlns:w16sdtdh="http://schemas.microsoft.com/office/word/2020/wordml/sdtdatahash" xmlns:w16se="http://schemas.microsoft.com/office/word/2015/wordml/symex" xmlns:wpg="http://schemas.microsoft.com/office/word/2010/wordprocessingGroup" xmlns:wpi="http://schemas.microsoft.com/office/word/2010/wordprocessingInk" xmlns:wne="http://schemas.microsoft.com/office/word/2006/wordml" xmlns:wps="http://schemas.microsoft.com/office/word/2010/wordprocessingShape" mc:Ignorable="w14 w15 w16se w16cid w16 w16cex w16sdtdh wp14">
   <w16cid:commentId w16cid:paraId="446A907D" w16cid:durableId="263E1340"/>
   <w16cid:commentId w16cid:paraId="4C14EDE6" w16cid:durableId="38E6F2D1"/>
   <w16cid:commentId w16cid:paraId="15E7E7B1" w16cid:durableId="13390947"/>
@@ -38815,12 +39260,7 @@
 </file>
 
 <file path=customXml/item2.xml><?xml version="1.0" encoding="utf-8"?>
-<?mso-contentType ?>
-<FormTemplates xmlns="http://schemas.microsoft.com/sharepoint/v3/contenttype/forms">
-  <Display>DocumentLibraryForm</Display>
-  <Edit>DocumentLibraryForm</Edit>
-  <New>DocumentLibraryForm</New>
-</FormTemplates>
+<b:Sources xmlns:b="http://schemas.openxmlformats.org/officeDocument/2006/bibliography" xmlns="http://schemas.openxmlformats.org/officeDocument/2006/bibliography" SelectedStyle="\APA.XSL" StyleName="APA"/>
 </file>
 
 <file path=customXml/item3.xml><?xml version="1.0" encoding="utf-8"?>
@@ -39067,7 +39507,12 @@
 </file>
 
 <file path=customXml/item4.xml><?xml version="1.0" encoding="utf-8"?>
-<b:Sources xmlns:b="http://schemas.openxmlformats.org/officeDocument/2006/bibliography" xmlns="http://schemas.openxmlformats.org/officeDocument/2006/bibliography" SelectedStyle="\APA.XSL" StyleName="APA"/>
+<?mso-contentType ?>
+<FormTemplates xmlns="http://schemas.microsoft.com/sharepoint/v3/contenttype/forms">
+  <Display>DocumentLibraryForm</Display>
+  <Edit>DocumentLibraryForm</Edit>
+  <New>DocumentLibraryForm</New>
+</FormTemplates>
 </file>
 
 <file path=customXml/itemProps1.xml><?xml version="1.0" encoding="utf-8"?>
@@ -39082,9 +39527,9 @@
 </file>
 
 <file path=customXml/itemProps2.xml><?xml version="1.0" encoding="utf-8"?>
-<ds:datastoreItem xmlns:ds="http://schemas.openxmlformats.org/officeDocument/2006/customXml" ds:itemID="{6B92E32D-85B7-4671-B7CD-8EA7ED750E15}">
+<ds:datastoreItem xmlns:ds="http://schemas.openxmlformats.org/officeDocument/2006/customXml" ds:itemID="{635D69CE-6D31-0D43-AD75-388A9C0CF87B}">
   <ds:schemaRefs>
-    <ds:schemaRef ds:uri="http://schemas.microsoft.com/sharepoint/v3/contenttype/forms"/>
+    <ds:schemaRef ds:uri="http://schemas.openxmlformats.org/officeDocument/2006/bibliography"/>
   </ds:schemaRefs>
 </ds:datastoreItem>
 </file>
@@ -39109,9 +39554,9 @@
 </file>
 
 <file path=customXml/itemProps4.xml><?xml version="1.0" encoding="utf-8"?>
-<ds:datastoreItem xmlns:ds="http://schemas.openxmlformats.org/officeDocument/2006/customXml" ds:itemID="{635D69CE-6D31-0D43-AD75-388A9C0CF87B}">
+<ds:datastoreItem xmlns:ds="http://schemas.openxmlformats.org/officeDocument/2006/customXml" ds:itemID="{6B92E32D-85B7-4671-B7CD-8EA7ED750E15}">
   <ds:schemaRefs>
-    <ds:schemaRef ds:uri="http://schemas.openxmlformats.org/officeDocument/2006/bibliography"/>
+    <ds:schemaRef ds:uri="http://schemas.microsoft.com/sharepoint/v3/contenttype/forms"/>
   </ds:schemaRefs>
 </ds:datastoreItem>
 </file>
</xml_diff>